<commit_message>
Manual de usuario, si dios quiere, terminado
</commit_message>
<xml_diff>
--- a/Artefacto 9/MANUAL DE USUARIO.docx
+++ b/Artefacto 9/MANUAL DE USUARIO.docx
@@ -31,7 +31,8 @@
         <w:jc w:val="center"/>
       </w:pPr>
       <w:bookmarkStart w:id="0" w:name="_Toc186749671"/>
-      <w:bookmarkStart w:id="1" w:name="_Toc186755299"/>
+      <w:bookmarkStart w:id="1" w:name="_Toc186814407"/>
+      <w:bookmarkStart w:id="2" w:name="_Toc186822797"/>
       <w:r>
         <w:t xml:space="preserve">MANUAL DE USUARIO  </w:t>
       </w:r>
@@ -41,6 +42,7 @@
       </w:r>
       <w:bookmarkEnd w:id="0"/>
       <w:bookmarkEnd w:id="1"/>
+      <w:bookmarkEnd w:id="2"/>
     </w:p>
     <w:p>
       <w:pPr>
@@ -54,11 +56,11 @@
       <w:r>
         <w:br w:type="page"/>
       </w:r>
-      <w:bookmarkStart w:id="2" w:name="_Toc186749672"/>
+      <w:bookmarkStart w:id="3" w:name="_Toc186749672"/>
     </w:p>
     <w:sdt>
       <w:sdtPr>
-        <w:id w:val="1102609322"/>
+        <w:id w:val="-1262683774"/>
         <w:docPartObj>
           <w:docPartGallery w:val="Table of Contents"/>
           <w:docPartUnique/>
@@ -107,7 +109,7 @@
           <w:r>
             <w:fldChar w:fldCharType="separate"/>
           </w:r>
-          <w:hyperlink w:anchor="_Toc186755299" w:history="1">
+          <w:hyperlink w:anchor="_Toc186822797" w:history="1">
             <w:r>
               <w:rPr>
                 <w:rStyle w:val="Hipervnculo"/>
@@ -134,7 +136,7 @@
                 <w:noProof/>
                 <w:webHidden/>
               </w:rPr>
-              <w:instrText xml:space="preserve"> PAGEREF _Toc186755299 \h </w:instrText>
+              <w:instrText xml:space="preserve"> PAGEREF _Toc186822797 \h </w:instrText>
             </w:r>
             <w:r>
               <w:rPr>
@@ -168,17 +170,13 @@
         <w:p>
           <w:pPr>
             <w:pStyle w:val="TDC2"/>
-            <w:tabs>
-              <w:tab w:val="left" w:pos="720"/>
-              <w:tab w:val="right" w:leader="dot" w:pos="8494"/>
-            </w:tabs>
             <w:rPr>
               <w:rFonts w:eastAsiaTheme="minorEastAsia"/>
               <w:noProof/>
               <w:lang w:eastAsia="es-ES"/>
             </w:rPr>
           </w:pPr>
-          <w:hyperlink w:anchor="_Toc186755300" w:history="1">
+          <w:hyperlink w:anchor="_Toc186822798" w:history="1">
             <w:r>
               <w:rPr>
                 <w:rStyle w:val="Hipervnculo"/>
@@ -220,7 +218,7 @@
                 <w:noProof/>
                 <w:webHidden/>
               </w:rPr>
-              <w:instrText xml:space="preserve"> PAGEREF _Toc186755300 \h </w:instrText>
+              <w:instrText xml:space="preserve"> PAGEREF _Toc186822798 \h </w:instrText>
             </w:r>
             <w:r>
               <w:rPr>
@@ -254,17 +252,13 @@
         <w:p>
           <w:pPr>
             <w:pStyle w:val="TDC2"/>
-            <w:tabs>
-              <w:tab w:val="left" w:pos="720"/>
-              <w:tab w:val="right" w:leader="dot" w:pos="8494"/>
-            </w:tabs>
             <w:rPr>
               <w:rFonts w:eastAsiaTheme="minorEastAsia"/>
               <w:noProof/>
               <w:lang w:eastAsia="es-ES"/>
             </w:rPr>
           </w:pPr>
-          <w:hyperlink w:anchor="_Toc186755301" w:history="1">
+          <w:hyperlink w:anchor="_Toc186822799" w:history="1">
             <w:r>
               <w:rPr>
                 <w:rStyle w:val="Hipervnculo"/>
@@ -306,7 +300,7 @@
                 <w:noProof/>
                 <w:webHidden/>
               </w:rPr>
-              <w:instrText xml:space="preserve"> PAGEREF _Toc186755301 \h </w:instrText>
+              <w:instrText xml:space="preserve"> PAGEREF _Toc186822799 \h </w:instrText>
             </w:r>
             <w:r>
               <w:rPr>
@@ -340,17 +334,13 @@
         <w:p>
           <w:pPr>
             <w:pStyle w:val="TDC2"/>
-            <w:tabs>
-              <w:tab w:val="left" w:pos="960"/>
-              <w:tab w:val="right" w:leader="dot" w:pos="8494"/>
-            </w:tabs>
             <w:rPr>
               <w:rFonts w:eastAsiaTheme="minorEastAsia"/>
               <w:noProof/>
               <w:lang w:eastAsia="es-ES"/>
             </w:rPr>
           </w:pPr>
-          <w:hyperlink w:anchor="_Toc186755302" w:history="1">
+          <w:hyperlink w:anchor="_Toc186822800" w:history="1">
             <w:r>
               <w:rPr>
                 <w:rStyle w:val="Hipervnculo"/>
@@ -392,7 +382,7 @@
                 <w:noProof/>
                 <w:webHidden/>
               </w:rPr>
-              <w:instrText xml:space="preserve"> PAGEREF _Toc186755302 \h </w:instrText>
+              <w:instrText xml:space="preserve"> PAGEREF _Toc186822800 \h </w:instrText>
             </w:r>
             <w:r>
               <w:rPr>
@@ -426,17 +416,13 @@
         <w:p>
           <w:pPr>
             <w:pStyle w:val="TDC2"/>
-            <w:tabs>
-              <w:tab w:val="left" w:pos="960"/>
-              <w:tab w:val="right" w:leader="dot" w:pos="8494"/>
-            </w:tabs>
             <w:rPr>
               <w:rFonts w:eastAsiaTheme="minorEastAsia"/>
               <w:noProof/>
               <w:lang w:eastAsia="es-ES"/>
             </w:rPr>
           </w:pPr>
-          <w:hyperlink w:anchor="_Toc186755303" w:history="1">
+          <w:hyperlink w:anchor="_Toc186822801" w:history="1">
             <w:r>
               <w:rPr>
                 <w:rStyle w:val="Hipervnculo"/>
@@ -478,7 +464,7 @@
                 <w:noProof/>
                 <w:webHidden/>
               </w:rPr>
-              <w:instrText xml:space="preserve"> PAGEREF _Toc186755303 \h </w:instrText>
+              <w:instrText xml:space="preserve"> PAGEREF _Toc186822801 \h </w:instrText>
             </w:r>
             <w:r>
               <w:rPr>
@@ -512,17 +498,13 @@
         <w:p>
           <w:pPr>
             <w:pStyle w:val="TDC2"/>
-            <w:tabs>
-              <w:tab w:val="left" w:pos="960"/>
-              <w:tab w:val="right" w:leader="dot" w:pos="8494"/>
-            </w:tabs>
             <w:rPr>
               <w:rFonts w:eastAsiaTheme="minorEastAsia"/>
               <w:noProof/>
               <w:lang w:eastAsia="es-ES"/>
             </w:rPr>
           </w:pPr>
-          <w:hyperlink w:anchor="_Toc186755304" w:history="1">
+          <w:hyperlink w:anchor="_Toc186822802" w:history="1">
             <w:r>
               <w:rPr>
                 <w:rStyle w:val="Hipervnculo"/>
@@ -564,7 +546,7 @@
                 <w:noProof/>
                 <w:webHidden/>
               </w:rPr>
-              <w:instrText xml:space="preserve"> PAGEREF _Toc186755304 \h </w:instrText>
+              <w:instrText xml:space="preserve"> PAGEREF _Toc186822802 \h </w:instrText>
             </w:r>
             <w:r>
               <w:rPr>
@@ -611,7 +593,7 @@
               <w14:ligatures w14:val="standardContextual"/>
             </w:rPr>
           </w:pPr>
-          <w:hyperlink w:anchor="_Toc186755305" w:history="1">
+          <w:hyperlink w:anchor="_Toc186822803" w:history="1">
             <w:r>
               <w:rPr>
                 <w:rStyle w:val="Hipervnculo"/>
@@ -657,7 +639,7 @@
                 <w:noProof/>
                 <w:webHidden/>
               </w:rPr>
-              <w:instrText xml:space="preserve"> PAGEREF _Toc186755305 \h </w:instrText>
+              <w:instrText xml:space="preserve"> PAGEREF _Toc186822803 \h </w:instrText>
             </w:r>
             <w:r>
               <w:rPr>
@@ -691,17 +673,13 @@
         <w:p>
           <w:pPr>
             <w:pStyle w:val="TDC2"/>
-            <w:tabs>
-              <w:tab w:val="left" w:pos="960"/>
-              <w:tab w:val="right" w:leader="dot" w:pos="8494"/>
-            </w:tabs>
             <w:rPr>
               <w:rFonts w:eastAsiaTheme="minorEastAsia"/>
               <w:noProof/>
               <w:lang w:eastAsia="es-ES"/>
             </w:rPr>
           </w:pPr>
-          <w:hyperlink w:anchor="_Toc186755306" w:history="1">
+          <w:hyperlink w:anchor="_Toc186822804" w:history="1">
             <w:r>
               <w:rPr>
                 <w:rStyle w:val="Hipervnculo"/>
@@ -743,7 +721,7 @@
                 <w:noProof/>
                 <w:webHidden/>
               </w:rPr>
-              <w:instrText xml:space="preserve"> PAGEREF _Toc186755306 \h </w:instrText>
+              <w:instrText xml:space="preserve"> PAGEREF _Toc186822804 \h </w:instrText>
             </w:r>
             <w:r>
               <w:rPr>
@@ -777,17 +755,13 @@
         <w:p>
           <w:pPr>
             <w:pStyle w:val="TDC2"/>
-            <w:tabs>
-              <w:tab w:val="left" w:pos="960"/>
-              <w:tab w:val="right" w:leader="dot" w:pos="8494"/>
-            </w:tabs>
             <w:rPr>
               <w:rFonts w:eastAsiaTheme="minorEastAsia"/>
               <w:noProof/>
               <w:lang w:eastAsia="es-ES"/>
             </w:rPr>
           </w:pPr>
-          <w:hyperlink w:anchor="_Toc186755307" w:history="1">
+          <w:hyperlink w:anchor="_Toc186822805" w:history="1">
             <w:r>
               <w:rPr>
                 <w:rStyle w:val="Hipervnculo"/>
@@ -829,7 +803,7 @@
                 <w:noProof/>
                 <w:webHidden/>
               </w:rPr>
-              <w:instrText xml:space="preserve"> PAGEREF _Toc186755307 \h </w:instrText>
+              <w:instrText xml:space="preserve"> PAGEREF _Toc186822805 \h </w:instrText>
             </w:r>
             <w:r>
               <w:rPr>
@@ -863,17 +837,13 @@
         <w:p>
           <w:pPr>
             <w:pStyle w:val="TDC2"/>
-            <w:tabs>
-              <w:tab w:val="left" w:pos="960"/>
-              <w:tab w:val="right" w:leader="dot" w:pos="8494"/>
-            </w:tabs>
             <w:rPr>
               <w:rFonts w:eastAsiaTheme="minorEastAsia"/>
               <w:noProof/>
               <w:lang w:eastAsia="es-ES"/>
             </w:rPr>
           </w:pPr>
-          <w:hyperlink w:anchor="_Toc186755308" w:history="1">
+          <w:hyperlink w:anchor="_Toc186822806" w:history="1">
             <w:r>
               <w:rPr>
                 <w:rStyle w:val="Hipervnculo"/>
@@ -915,7 +885,7 @@
                 <w:noProof/>
                 <w:webHidden/>
               </w:rPr>
-              <w:instrText xml:space="preserve"> PAGEREF _Toc186755308 \h </w:instrText>
+              <w:instrText xml:space="preserve"> PAGEREF _Toc186822806 \h </w:instrText>
             </w:r>
             <w:r>
               <w:rPr>
@@ -936,6 +906,498 @@
                 <w:webHidden/>
               </w:rPr>
               <w:t>7</w:t>
+            </w:r>
+            <w:r>
+              <w:rPr>
+                <w:noProof/>
+                <w:webHidden/>
+              </w:rPr>
+              <w:fldChar w:fldCharType="end"/>
+            </w:r>
+          </w:hyperlink>
+        </w:p>
+        <w:p>
+          <w:pPr>
+            <w:pStyle w:val="TDC2"/>
+            <w:rPr>
+              <w:rFonts w:eastAsiaTheme="minorEastAsia"/>
+              <w:noProof/>
+              <w:lang w:eastAsia="es-ES"/>
+            </w:rPr>
+          </w:pPr>
+          <w:hyperlink w:anchor="_Toc186822807" w:history="1">
+            <w:r>
+              <w:rPr>
+                <w:rStyle w:val="Hipervnculo"/>
+                <w:noProof/>
+              </w:rPr>
+              <w:t>3.</w:t>
+            </w:r>
+            <w:r>
+              <w:rPr>
+                <w:rFonts w:eastAsiaTheme="minorEastAsia"/>
+                <w:noProof/>
+                <w:lang w:eastAsia="es-ES"/>
+              </w:rPr>
+              <w:tab/>
+            </w:r>
+            <w:r>
+              <w:rPr>
+                <w:rStyle w:val="Hipervnculo"/>
+                <w:noProof/>
+              </w:rPr>
+              <w:t>Cargar XML</w:t>
+            </w:r>
+            <w:r>
+              <w:rPr>
+                <w:noProof/>
+                <w:webHidden/>
+              </w:rPr>
+              <w:tab/>
+            </w:r>
+            <w:r>
+              <w:rPr>
+                <w:noProof/>
+                <w:webHidden/>
+              </w:rPr>
+              <w:fldChar w:fldCharType="begin"/>
+            </w:r>
+            <w:r>
+              <w:rPr>
+                <w:noProof/>
+                <w:webHidden/>
+              </w:rPr>
+              <w:instrText xml:space="preserve"> PAGEREF _Toc186822807 \h </w:instrText>
+            </w:r>
+            <w:r>
+              <w:rPr>
+                <w:noProof/>
+                <w:webHidden/>
+              </w:rPr>
+            </w:r>
+            <w:r>
+              <w:rPr>
+                <w:noProof/>
+                <w:webHidden/>
+              </w:rPr>
+              <w:fldChar w:fldCharType="separate"/>
+            </w:r>
+            <w:r>
+              <w:rPr>
+                <w:noProof/>
+                <w:webHidden/>
+              </w:rPr>
+              <w:t>8</w:t>
+            </w:r>
+            <w:r>
+              <w:rPr>
+                <w:noProof/>
+                <w:webHidden/>
+              </w:rPr>
+              <w:fldChar w:fldCharType="end"/>
+            </w:r>
+          </w:hyperlink>
+        </w:p>
+        <w:p>
+          <w:pPr>
+            <w:pStyle w:val="TDC2"/>
+            <w:rPr>
+              <w:rFonts w:eastAsiaTheme="minorEastAsia"/>
+              <w:noProof/>
+              <w:lang w:eastAsia="es-ES"/>
+            </w:rPr>
+          </w:pPr>
+          <w:hyperlink w:anchor="_Toc186822808" w:history="1">
+            <w:r>
+              <w:rPr>
+                <w:rStyle w:val="Hipervnculo"/>
+                <w:noProof/>
+              </w:rPr>
+              <w:t>3.1</w:t>
+            </w:r>
+            <w:r>
+              <w:rPr>
+                <w:rFonts w:eastAsiaTheme="minorEastAsia"/>
+                <w:noProof/>
+                <w:lang w:eastAsia="es-ES"/>
+              </w:rPr>
+              <w:tab/>
+            </w:r>
+            <w:r>
+              <w:rPr>
+                <w:rStyle w:val="Hipervnculo"/>
+                <w:noProof/>
+              </w:rPr>
+              <w:t>Selección de la aplicación y la carga del fichero</w:t>
+            </w:r>
+            <w:r>
+              <w:rPr>
+                <w:noProof/>
+                <w:webHidden/>
+              </w:rPr>
+              <w:tab/>
+            </w:r>
+            <w:r>
+              <w:rPr>
+                <w:noProof/>
+                <w:webHidden/>
+              </w:rPr>
+              <w:fldChar w:fldCharType="begin"/>
+            </w:r>
+            <w:r>
+              <w:rPr>
+                <w:noProof/>
+                <w:webHidden/>
+              </w:rPr>
+              <w:instrText xml:space="preserve"> PAGEREF _Toc186822808 \h </w:instrText>
+            </w:r>
+            <w:r>
+              <w:rPr>
+                <w:noProof/>
+                <w:webHidden/>
+              </w:rPr>
+            </w:r>
+            <w:r>
+              <w:rPr>
+                <w:noProof/>
+                <w:webHidden/>
+              </w:rPr>
+              <w:fldChar w:fldCharType="separate"/>
+            </w:r>
+            <w:r>
+              <w:rPr>
+                <w:noProof/>
+                <w:webHidden/>
+              </w:rPr>
+              <w:t>8</w:t>
+            </w:r>
+            <w:r>
+              <w:rPr>
+                <w:noProof/>
+                <w:webHidden/>
+              </w:rPr>
+              <w:fldChar w:fldCharType="end"/>
+            </w:r>
+          </w:hyperlink>
+        </w:p>
+        <w:p>
+          <w:pPr>
+            <w:pStyle w:val="TDC2"/>
+            <w:rPr>
+              <w:rFonts w:eastAsiaTheme="minorEastAsia"/>
+              <w:noProof/>
+              <w:lang w:eastAsia="es-ES"/>
+            </w:rPr>
+          </w:pPr>
+          <w:hyperlink w:anchor="_Toc186822809" w:history="1">
+            <w:r>
+              <w:rPr>
+                <w:rStyle w:val="Hipervnculo"/>
+                <w:noProof/>
+              </w:rPr>
+              <w:t>3.2</w:t>
+            </w:r>
+            <w:r>
+              <w:rPr>
+                <w:rFonts w:eastAsiaTheme="minorEastAsia"/>
+                <w:noProof/>
+                <w:lang w:eastAsia="es-ES"/>
+              </w:rPr>
+              <w:tab/>
+            </w:r>
+            <w:r>
+              <w:rPr>
+                <w:rStyle w:val="Hipervnculo"/>
+                <w:noProof/>
+              </w:rPr>
+              <w:t>Generación del fichero Log y el resultado de la carga</w:t>
+            </w:r>
+            <w:r>
+              <w:rPr>
+                <w:noProof/>
+                <w:webHidden/>
+              </w:rPr>
+              <w:tab/>
+            </w:r>
+            <w:r>
+              <w:rPr>
+                <w:noProof/>
+                <w:webHidden/>
+              </w:rPr>
+              <w:fldChar w:fldCharType="begin"/>
+            </w:r>
+            <w:r>
+              <w:rPr>
+                <w:noProof/>
+                <w:webHidden/>
+              </w:rPr>
+              <w:instrText xml:space="preserve"> PAGEREF _Toc186822809 \h </w:instrText>
+            </w:r>
+            <w:r>
+              <w:rPr>
+                <w:noProof/>
+                <w:webHidden/>
+              </w:rPr>
+            </w:r>
+            <w:r>
+              <w:rPr>
+                <w:noProof/>
+                <w:webHidden/>
+              </w:rPr>
+              <w:fldChar w:fldCharType="separate"/>
+            </w:r>
+            <w:r>
+              <w:rPr>
+                <w:noProof/>
+                <w:webHidden/>
+              </w:rPr>
+              <w:t>9</w:t>
+            </w:r>
+            <w:r>
+              <w:rPr>
+                <w:noProof/>
+                <w:webHidden/>
+              </w:rPr>
+              <w:fldChar w:fldCharType="end"/>
+            </w:r>
+          </w:hyperlink>
+        </w:p>
+        <w:p>
+          <w:pPr>
+            <w:pStyle w:val="TDC2"/>
+            <w:rPr>
+              <w:rFonts w:eastAsiaTheme="minorEastAsia"/>
+              <w:noProof/>
+              <w:lang w:eastAsia="es-ES"/>
+            </w:rPr>
+          </w:pPr>
+          <w:hyperlink w:anchor="_Toc186822810" w:history="1">
+            <w:r>
+              <w:rPr>
+                <w:rStyle w:val="Hipervnculo"/>
+                <w:noProof/>
+              </w:rPr>
+              <w:t>3.3</w:t>
+            </w:r>
+            <w:r>
+              <w:rPr>
+                <w:rFonts w:eastAsiaTheme="minorEastAsia"/>
+                <w:noProof/>
+                <w:lang w:eastAsia="es-ES"/>
+              </w:rPr>
+              <w:tab/>
+            </w:r>
+            <w:r>
+              <w:rPr>
+                <w:rStyle w:val="Hipervnculo"/>
+                <w:noProof/>
+              </w:rPr>
+              <w:t>Visualización del contenido del fichero log generado</w:t>
+            </w:r>
+            <w:r>
+              <w:rPr>
+                <w:noProof/>
+                <w:webHidden/>
+              </w:rPr>
+              <w:tab/>
+            </w:r>
+            <w:r>
+              <w:rPr>
+                <w:noProof/>
+                <w:webHidden/>
+              </w:rPr>
+              <w:fldChar w:fldCharType="begin"/>
+            </w:r>
+            <w:r>
+              <w:rPr>
+                <w:noProof/>
+                <w:webHidden/>
+              </w:rPr>
+              <w:instrText xml:space="preserve"> PAGEREF _Toc186822810 \h </w:instrText>
+            </w:r>
+            <w:r>
+              <w:rPr>
+                <w:noProof/>
+                <w:webHidden/>
+              </w:rPr>
+            </w:r>
+            <w:r>
+              <w:rPr>
+                <w:noProof/>
+                <w:webHidden/>
+              </w:rPr>
+              <w:fldChar w:fldCharType="separate"/>
+            </w:r>
+            <w:r>
+              <w:rPr>
+                <w:noProof/>
+                <w:webHidden/>
+              </w:rPr>
+              <w:t>10</w:t>
+            </w:r>
+            <w:r>
+              <w:rPr>
+                <w:noProof/>
+                <w:webHidden/>
+              </w:rPr>
+              <w:fldChar w:fldCharType="end"/>
+            </w:r>
+          </w:hyperlink>
+        </w:p>
+        <w:p>
+          <w:pPr>
+            <w:pStyle w:val="TDC2"/>
+            <w:rPr>
+              <w:rFonts w:eastAsiaTheme="minorEastAsia"/>
+              <w:noProof/>
+              <w:lang w:eastAsia="es-ES"/>
+            </w:rPr>
+          </w:pPr>
+          <w:hyperlink w:anchor="_Toc186822811" w:history="1">
+            <w:r>
+              <w:rPr>
+                <w:rStyle w:val="Hipervnculo"/>
+                <w:noProof/>
+              </w:rPr>
+              <w:t>3.4</w:t>
+            </w:r>
+            <w:r>
+              <w:rPr>
+                <w:rFonts w:eastAsiaTheme="minorEastAsia"/>
+                <w:noProof/>
+                <w:lang w:eastAsia="es-ES"/>
+              </w:rPr>
+              <w:tab/>
+            </w:r>
+            <w:r>
+              <w:rPr>
+                <w:rStyle w:val="Hipervnculo"/>
+                <w:noProof/>
+              </w:rPr>
+              <w:t>Cancelación del proceso</w:t>
+            </w:r>
+            <w:r>
+              <w:rPr>
+                <w:noProof/>
+                <w:webHidden/>
+              </w:rPr>
+              <w:tab/>
+            </w:r>
+            <w:r>
+              <w:rPr>
+                <w:noProof/>
+                <w:webHidden/>
+              </w:rPr>
+              <w:fldChar w:fldCharType="begin"/>
+            </w:r>
+            <w:r>
+              <w:rPr>
+                <w:noProof/>
+                <w:webHidden/>
+              </w:rPr>
+              <w:instrText xml:space="preserve"> PAGEREF _Toc186822811 \h </w:instrText>
+            </w:r>
+            <w:r>
+              <w:rPr>
+                <w:noProof/>
+                <w:webHidden/>
+              </w:rPr>
+            </w:r>
+            <w:r>
+              <w:rPr>
+                <w:noProof/>
+                <w:webHidden/>
+              </w:rPr>
+              <w:fldChar w:fldCharType="separate"/>
+            </w:r>
+            <w:r>
+              <w:rPr>
+                <w:noProof/>
+                <w:webHidden/>
+              </w:rPr>
+              <w:t>10</w:t>
+            </w:r>
+            <w:r>
+              <w:rPr>
+                <w:noProof/>
+                <w:webHidden/>
+              </w:rPr>
+              <w:fldChar w:fldCharType="end"/>
+            </w:r>
+          </w:hyperlink>
+        </w:p>
+        <w:p>
+          <w:pPr>
+            <w:pStyle w:val="TDC2"/>
+            <w:rPr>
+              <w:rFonts w:eastAsiaTheme="minorEastAsia"/>
+              <w:noProof/>
+              <w:lang w:eastAsia="es-ES"/>
+            </w:rPr>
+          </w:pPr>
+          <w:hyperlink w:anchor="_Toc186822812" w:history="1">
+            <w:r>
+              <w:rPr>
+                <w:rStyle w:val="Hipervnculo"/>
+                <w:noProof/>
+              </w:rPr>
+              <w:t>4.</w:t>
+            </w:r>
+            <w:r>
+              <w:rPr>
+                <w:rFonts w:eastAsiaTheme="minorEastAsia"/>
+                <w:noProof/>
+                <w:lang w:eastAsia="es-ES"/>
+              </w:rPr>
+              <w:tab/>
+            </w:r>
+            <w:r>
+              <w:rPr>
+                <w:rStyle w:val="Hipervnculo"/>
+                <w:noProof/>
+              </w:rPr>
+              <w:t>Borrar usuario cliente</w:t>
+            </w:r>
+            <w:r>
+              <w:rPr>
+                <w:noProof/>
+                <w:webHidden/>
+              </w:rPr>
+              <w:tab/>
+            </w:r>
+            <w:r>
+              <w:rPr>
+                <w:noProof/>
+                <w:webHidden/>
+              </w:rPr>
+              <w:fldChar w:fldCharType="begin"/>
+            </w:r>
+            <w:r>
+              <w:rPr>
+                <w:noProof/>
+                <w:webHidden/>
+              </w:rPr>
+              <w:instrText xml:space="preserve"> PAGEREF _Toc186822812 \h </w:instrText>
+            </w:r>
+            <w:r>
+              <w:rPr>
+                <w:noProof/>
+                <w:webHidden/>
+              </w:rPr>
+            </w:r>
+            <w:r>
+              <w:rPr>
+                <w:noProof/>
+                <w:webHidden/>
+              </w:rPr>
+              <w:fldChar w:fldCharType="separate"/>
+            </w:r>
+            <w:r>
+              <w:rPr>
+                <w:noProof/>
+                <w:webHidden/>
+              </w:rPr>
+              <w:t>11</w:t>
             </w:r>
             <w:r>
               <w:rPr>
@@ -957,6 +1419,7 @@
         </w:p>
       </w:sdtContent>
     </w:sdt>
+    <w:p/>
     <w:p>
       <w:pPr>
         <w:rPr>
@@ -978,13 +1441,15 @@
           <w:numId w:val="1"/>
         </w:numPr>
       </w:pPr>
-      <w:bookmarkStart w:id="3" w:name="_Toc186755300"/>
+      <w:bookmarkStart w:id="4" w:name="_Toc186814408"/>
+      <w:bookmarkStart w:id="5" w:name="_Toc186822798"/>
       <w:r>
         <w:lastRenderedPageBreak/>
         <w:t>Introducción</w:t>
       </w:r>
-      <w:bookmarkEnd w:id="2"/>
       <w:bookmarkEnd w:id="3"/>
+      <w:bookmarkEnd w:id="4"/>
+      <w:bookmarkEnd w:id="5"/>
       <w:r>
         <w:t xml:space="preserve"> </w:t>
       </w:r>
@@ -1022,11 +1487,13 @@
           <w:numId w:val="1"/>
         </w:numPr>
       </w:pPr>
-      <w:bookmarkStart w:id="4" w:name="_Toc186755301"/>
+      <w:bookmarkStart w:id="6" w:name="_Toc186814409"/>
+      <w:bookmarkStart w:id="7" w:name="_Toc186822799"/>
       <w:r>
         <w:t>Modificar elemento</w:t>
       </w:r>
-      <w:bookmarkEnd w:id="4"/>
+      <w:bookmarkEnd w:id="6"/>
+      <w:bookmarkEnd w:id="7"/>
     </w:p>
     <w:p>
       <w:pPr>
@@ -1039,7 +1506,8 @@
           <w:rFonts w:eastAsiaTheme="minorHAnsi"/>
         </w:rPr>
       </w:pPr>
-      <w:bookmarkStart w:id="5" w:name="_Toc186755302"/>
+      <w:bookmarkStart w:id="8" w:name="_Toc186814410"/>
+      <w:bookmarkStart w:id="9" w:name="_Toc186822800"/>
       <w:r>
         <w:rPr>
           <w:rFonts w:eastAsiaTheme="minorHAnsi"/>
@@ -1052,7 +1520,8 @@
         </w:rPr>
         <w:t>elección de la opción consultar elementos</w:t>
       </w:r>
-      <w:bookmarkEnd w:id="5"/>
+      <w:bookmarkEnd w:id="8"/>
+      <w:bookmarkEnd w:id="9"/>
       <w:r>
         <w:rPr>
           <w:rFonts w:eastAsiaTheme="minorHAnsi"/>
@@ -1072,6 +1541,9 @@
     </w:p>
     <w:p>
       <w:r>
+        <w:rPr>
+          <w:noProof/>
+        </w:rPr>
         <w:drawing>
           <wp:inline distT="0" distB="0" distL="0" distR="0" wp14:anchorId="5E7F4B7D" wp14:editId="2B180000">
             <wp:extent cx="5400040" cy="2916555"/>
@@ -1125,7 +1597,8 @@
           <w:rFonts w:eastAsiaTheme="minorHAnsi"/>
         </w:rPr>
       </w:pPr>
-      <w:bookmarkStart w:id="6" w:name="_Toc186755303"/>
+      <w:bookmarkStart w:id="10" w:name="_Toc186814411"/>
+      <w:bookmarkStart w:id="11" w:name="_Toc186822801"/>
       <w:r>
         <w:rPr>
           <w:rFonts w:eastAsiaTheme="minorHAnsi"/>
@@ -1139,23 +1612,19 @@
         </w:rPr>
         <w:t>del elemento</w:t>
       </w:r>
-      <w:bookmarkEnd w:id="6"/>
-    </w:p>
-    <w:p>
-      <w:r>
-        <w:t xml:space="preserve">Al pulsar el botón “Modificar”, le saldrá una nueva pestaña donde podrá ver los datos del elemento a modificar, datos como el nombre y la dirección de almacenamiento, se puede modificar el dato, introduciendo la nueva información en la caja de texto que aparece al lado </w:t>
-      </w:r>
-      <w:proofErr w:type="gramStart"/>
-      <w:r>
-        <w:t>del datos</w:t>
-      </w:r>
-      <w:proofErr w:type="gramEnd"/>
-      <w:r>
-        <w:t xml:space="preserve"> que se desea modificar, </w:t>
-      </w:r>
-    </w:p>
-    <w:p>
-      <w:r>
+      <w:bookmarkEnd w:id="10"/>
+      <w:bookmarkEnd w:id="11"/>
+    </w:p>
+    <w:p>
+      <w:r>
+        <w:t xml:space="preserve">Al pulsar el botón “Modificar”, le saldrá una nueva pestaña donde podrá ver los datos del elemento a modificar, datos como el nombre y la dirección de almacenamiento, se puede modificar el dato, introduciendo la nueva información en la caja de texto que aparece al lado del datos que se desea modificar, </w:t>
+      </w:r>
+    </w:p>
+    <w:p>
+      <w:r>
+        <w:rPr>
+          <w:noProof/>
+        </w:rPr>
         <w:drawing>
           <wp:inline distT="0" distB="0" distL="0" distR="0" wp14:anchorId="1A55DBA0" wp14:editId="6AD756C0">
             <wp:extent cx="5400040" cy="2912110"/>
@@ -1215,14 +1684,16 @@
           <w:rFonts w:eastAsiaTheme="minorHAnsi"/>
         </w:rPr>
       </w:pPr>
-      <w:bookmarkStart w:id="7" w:name="_Toc186755304"/>
+      <w:bookmarkStart w:id="12" w:name="_Toc186814412"/>
+      <w:bookmarkStart w:id="13" w:name="_Toc186822802"/>
       <w:r>
         <w:rPr>
           <w:rFonts w:eastAsiaTheme="minorHAnsi"/>
         </w:rPr>
         <w:t>Confirmar los cambios</w:t>
       </w:r>
-      <w:bookmarkEnd w:id="7"/>
+      <w:bookmarkEnd w:id="12"/>
+      <w:bookmarkEnd w:id="13"/>
     </w:p>
     <w:p>
       <w:r>
@@ -1234,6 +1705,9 @@
     </w:p>
     <w:p>
       <w:r>
+        <w:rPr>
+          <w:noProof/>
+        </w:rPr>
         <w:lastRenderedPageBreak/>
         <w:drawing>
           <wp:inline distT="0" distB="0" distL="0" distR="0" wp14:anchorId="28A8ACF9" wp14:editId="1088AEE0">
@@ -1281,11 +1755,13 @@
           <w:numId w:val="4"/>
         </w:numPr>
       </w:pPr>
-      <w:bookmarkStart w:id="8" w:name="_Toc186755305"/>
+      <w:bookmarkStart w:id="14" w:name="_Toc186814413"/>
+      <w:bookmarkStart w:id="15" w:name="_Toc186822803"/>
       <w:r>
         <w:t>Modificar dependencias</w:t>
       </w:r>
-      <w:bookmarkEnd w:id="8"/>
+      <w:bookmarkEnd w:id="14"/>
+      <w:bookmarkEnd w:id="15"/>
     </w:p>
     <w:p>
       <w:r>
@@ -1300,6 +1776,9 @@
     </w:p>
     <w:p>
       <w:r>
+        <w:rPr>
+          <w:noProof/>
+        </w:rPr>
         <w:drawing>
           <wp:inline distT="0" distB="0" distL="0" distR="0" wp14:anchorId="36CD23C2" wp14:editId="3E4490AF">
             <wp:extent cx="5400040" cy="2918460"/>
@@ -1375,7 +1854,8 @@
         </w:rPr>
         <w:t xml:space="preserve"> </w:t>
       </w:r>
-      <w:bookmarkStart w:id="9" w:name="_Toc186755306"/>
+      <w:bookmarkStart w:id="16" w:name="_Toc186814414"/>
+      <w:bookmarkStart w:id="17" w:name="_Toc186822804"/>
       <w:r>
         <w:rPr>
           <w:rFonts w:eastAsiaTheme="minorHAnsi"/>
@@ -1388,7 +1868,8 @@
         </w:rPr>
         <w:t>ar</w:t>
       </w:r>
-      <w:bookmarkEnd w:id="9"/>
+      <w:bookmarkEnd w:id="16"/>
+      <w:bookmarkEnd w:id="17"/>
     </w:p>
     <w:p>
       <w:r>
@@ -1397,6 +1878,9 @@
     </w:p>
     <w:p>
       <w:r>
+        <w:rPr>
+          <w:noProof/>
+        </w:rPr>
         <w:drawing>
           <wp:inline distT="0" distB="0" distL="0" distR="0" wp14:anchorId="1D71DF00" wp14:editId="05F29859">
             <wp:extent cx="5400040" cy="2912110"/>
@@ -1454,14 +1938,16 @@
           <w:rFonts w:eastAsiaTheme="minorHAnsi"/>
         </w:rPr>
       </w:pPr>
-      <w:bookmarkStart w:id="10" w:name="_Toc186755307"/>
+      <w:bookmarkStart w:id="18" w:name="_Toc186814415"/>
+      <w:bookmarkStart w:id="19" w:name="_Toc186822805"/>
       <w:r>
         <w:rPr>
           <w:rFonts w:eastAsiaTheme="minorHAnsi"/>
         </w:rPr>
         <w:t>Nueva lista de dependencias</w:t>
       </w:r>
-      <w:bookmarkEnd w:id="10"/>
+      <w:bookmarkEnd w:id="18"/>
+      <w:bookmarkEnd w:id="19"/>
       <w:r>
         <w:rPr>
           <w:rFonts w:eastAsiaTheme="minorHAnsi"/>
@@ -1483,6 +1969,9 @@
     </w:p>
     <w:p>
       <w:r>
+        <w:rPr>
+          <w:noProof/>
+        </w:rPr>
         <w:drawing>
           <wp:inline distT="0" distB="0" distL="0" distR="0" wp14:anchorId="6A0675B4" wp14:editId="3718F6C7">
             <wp:extent cx="5400040" cy="2919095"/>
@@ -1532,14 +2021,16 @@
           <w:rFonts w:eastAsiaTheme="minorHAnsi"/>
         </w:rPr>
       </w:pPr>
-      <w:bookmarkStart w:id="11" w:name="_Toc186755308"/>
+      <w:bookmarkStart w:id="20" w:name="_Toc186814416"/>
+      <w:bookmarkStart w:id="21" w:name="_Toc186822806"/>
       <w:r>
         <w:rPr>
           <w:rFonts w:eastAsiaTheme="minorHAnsi"/>
         </w:rPr>
         <w:t>Cancelar el proceso</w:t>
       </w:r>
-      <w:bookmarkEnd w:id="11"/>
+      <w:bookmarkEnd w:id="20"/>
+      <w:bookmarkEnd w:id="21"/>
     </w:p>
     <w:p>
       <w:r>
@@ -1548,6 +2039,9 @@
     </w:p>
     <w:p>
       <w:r>
+        <w:rPr>
+          <w:noProof/>
+        </w:rPr>
         <w:drawing>
           <wp:inline distT="0" distB="0" distL="0" distR="0" wp14:anchorId="3B5C6E34" wp14:editId="059D0273">
             <wp:extent cx="5400040" cy="2911475"/>
@@ -1587,15 +2081,1163 @@
     </w:p>
     <w:p>
       <w:r>
-        <w:t xml:space="preserve">Donde podrá seguir con los cambios que ha estado </w:t>
-      </w:r>
-      <w:proofErr w:type="gramStart"/>
-      <w:r>
-        <w:t>haciendo pulsando</w:t>
-      </w:r>
-      <w:proofErr w:type="gramEnd"/>
-      <w:r>
-        <w:t xml:space="preserve"> el botón “Cancelar” o descartar los cambios definitivamente pulsando el botón “Aceptar”. </w:t>
+        <w:t xml:space="preserve">Donde podrá seguir con los cambios que ha estado haciendo pulsando el botón “Cancelar” o descartar los cambios definitivamente pulsando el botón “Aceptar”. </w:t>
+      </w:r>
+      <w:r>
+        <w:br/>
+      </w:r>
+    </w:p>
+    <w:p/>
+    <w:p>
+      <w:pPr>
+        <w:pStyle w:val="Ttulo2"/>
+        <w:numPr>
+          <w:ilvl w:val="0"/>
+          <w:numId w:val="1"/>
+        </w:numPr>
+      </w:pPr>
+      <w:bookmarkStart w:id="22" w:name="_Toc186822807"/>
+      <w:r>
+        <w:lastRenderedPageBreak/>
+        <w:t>Cargar XML</w:t>
+      </w:r>
+      <w:bookmarkEnd w:id="22"/>
+    </w:p>
+    <w:p>
+      <w:r>
+        <w:t xml:space="preserve">Inicialmente </w:t>
+      </w:r>
+      <w:r>
+        <w:t xml:space="preserve">el usuario </w:t>
+      </w:r>
+      <w:r>
+        <w:t xml:space="preserve">se encuentra en el menú principal tras haber iniciado sesión. </w:t>
+      </w:r>
+    </w:p>
+    <w:p>
+      <w:r>
+        <w:drawing>
+          <wp:inline distT="0" distB="0" distL="0" distR="0" wp14:anchorId="642A8B65" wp14:editId="40CFCD90">
+            <wp:extent cx="5400040" cy="2921000"/>
+            <wp:effectExtent l="0" t="0" r="0" b="0"/>
+            <wp:docPr id="371471529" name="Imagen 1" descr="Interfaz de usuario gráfica, Aplicación&#10;&#10;Descripción generada automáticamente"/>
+            <wp:cNvGraphicFramePr>
+              <a:graphicFrameLocks xmlns:a="http://schemas.openxmlformats.org/drawingml/2006/main" noChangeAspect="1"/>
+            </wp:cNvGraphicFramePr>
+            <a:graphic xmlns:a="http://schemas.openxmlformats.org/drawingml/2006/main">
+              <a:graphicData uri="http://schemas.openxmlformats.org/drawingml/2006/picture">
+                <pic:pic xmlns:pic="http://schemas.openxmlformats.org/drawingml/2006/picture">
+                  <pic:nvPicPr>
+                    <pic:cNvPr id="371471529" name="Imagen 1" descr="Interfaz de usuario gráfica, Aplicación&#10;&#10;Descripción generada automáticamente"/>
+                    <pic:cNvPicPr/>
+                  </pic:nvPicPr>
+                  <pic:blipFill>
+                    <a:blip r:embed="rId15"/>
+                    <a:stretch>
+                      <a:fillRect/>
+                    </a:stretch>
+                  </pic:blipFill>
+                  <pic:spPr>
+                    <a:xfrm>
+                      <a:off x="0" y="0"/>
+                      <a:ext cx="5400040" cy="2921000"/>
+                    </a:xfrm>
+                    <a:prstGeom prst="rect">
+                      <a:avLst/>
+                    </a:prstGeom>
+                  </pic:spPr>
+                </pic:pic>
+              </a:graphicData>
+            </a:graphic>
+          </wp:inline>
+        </w:drawing>
+      </w:r>
+    </w:p>
+    <w:p>
+      <w:r>
+        <w:t xml:space="preserve">Para realizar la carga del fichero, pulse en la opción “Cargar Fichero” en la barra de la izquierda. </w:t>
+      </w:r>
+    </w:p>
+    <w:p/>
+    <w:p>
+      <w:pPr>
+        <w:pStyle w:val="Ttulo2"/>
+        <w:numPr>
+          <w:ilvl w:val="1"/>
+          <w:numId w:val="7"/>
+        </w:numPr>
+        <w:rPr>
+          <w:rFonts w:eastAsiaTheme="minorHAnsi"/>
+        </w:rPr>
+      </w:pPr>
+      <w:bookmarkStart w:id="23" w:name="_Toc186822808"/>
+      <w:r>
+        <w:rPr>
+          <w:rFonts w:eastAsiaTheme="minorHAnsi"/>
+        </w:rPr>
+        <w:t>Selección de la aplicación y la carga del fichero</w:t>
+      </w:r>
+      <w:bookmarkEnd w:id="23"/>
+    </w:p>
+    <w:p>
+      <w:r>
+        <w:t xml:space="preserve">Una vez elegida la opción de “Cargar Fichero”, le saldrá una nueva pestaña, como se muestra en la siguiente imagen: </w:t>
+      </w:r>
+    </w:p>
+    <w:p>
+      <w:r>
+        <w:drawing>
+          <wp:inline distT="0" distB="0" distL="0" distR="0" wp14:anchorId="72E71C39" wp14:editId="77A6C7D9">
+            <wp:extent cx="5400040" cy="2912110"/>
+            <wp:effectExtent l="0" t="0" r="0" b="2540"/>
+            <wp:docPr id="1597488325" name="Imagen 1" descr="Interfaz de usuario gráfica, Texto, Aplicación, Correo electrónico&#10;&#10;Descripción generada automáticamente"/>
+            <wp:cNvGraphicFramePr>
+              <a:graphicFrameLocks xmlns:a="http://schemas.openxmlformats.org/drawingml/2006/main" noChangeAspect="1"/>
+            </wp:cNvGraphicFramePr>
+            <a:graphic xmlns:a="http://schemas.openxmlformats.org/drawingml/2006/main">
+              <a:graphicData uri="http://schemas.openxmlformats.org/drawingml/2006/picture">
+                <pic:pic xmlns:pic="http://schemas.openxmlformats.org/drawingml/2006/picture">
+                  <pic:nvPicPr>
+                    <pic:cNvPr id="1597488325" name="Imagen 1" descr="Interfaz de usuario gráfica, Texto, Aplicación, Correo electrónico&#10;&#10;Descripción generada automáticamente"/>
+                    <pic:cNvPicPr/>
+                  </pic:nvPicPr>
+                  <pic:blipFill>
+                    <a:blip r:embed="rId16"/>
+                    <a:stretch>
+                      <a:fillRect/>
+                    </a:stretch>
+                  </pic:blipFill>
+                  <pic:spPr>
+                    <a:xfrm>
+                      <a:off x="0" y="0"/>
+                      <a:ext cx="5400040" cy="2912110"/>
+                    </a:xfrm>
+                    <a:prstGeom prst="rect">
+                      <a:avLst/>
+                    </a:prstGeom>
+                  </pic:spPr>
+                </pic:pic>
+              </a:graphicData>
+            </a:graphic>
+          </wp:inline>
+        </w:drawing>
+      </w:r>
+    </w:p>
+    <w:p/>
+    <w:p/>
+    <w:p>
+      <w:r>
+        <w:t xml:space="preserve">Para carga el fichero hay dos opciones: </w:t>
+      </w:r>
+    </w:p>
+    <w:p>
+      <w:pPr>
+        <w:pStyle w:val="Prrafodelista"/>
+        <w:numPr>
+          <w:ilvl w:val="0"/>
+          <w:numId w:val="8"/>
+        </w:numPr>
+      </w:pPr>
+      <w:r>
+        <w:t xml:space="preserve">Arrastrando el fichero XML que se desea cargar al cuadro que se encuentra en el medio de la pestaña. </w:t>
+      </w:r>
+    </w:p>
+    <w:p>
+      <w:pPr>
+        <w:pStyle w:val="Prrafodelista"/>
+        <w:numPr>
+          <w:ilvl w:val="0"/>
+          <w:numId w:val="8"/>
+        </w:numPr>
+      </w:pPr>
+      <w:r>
+        <w:drawing>
+          <wp:anchor distT="0" distB="0" distL="114300" distR="114300" simplePos="0" relativeHeight="251658240" behindDoc="1" locked="0" layoutInCell="1" allowOverlap="1" wp14:anchorId="2062E118" wp14:editId="0E847509">
+            <wp:simplePos x="0" y="0"/>
+            <wp:positionH relativeFrom="column">
+              <wp:posOffset>933450</wp:posOffset>
+            </wp:positionH>
+            <wp:positionV relativeFrom="paragraph">
+              <wp:posOffset>221615</wp:posOffset>
+            </wp:positionV>
+            <wp:extent cx="147955" cy="163195"/>
+            <wp:effectExtent l="0" t="0" r="4445" b="8255"/>
+            <wp:wrapThrough wrapText="bothSides">
+              <wp:wrapPolygon edited="0">
+                <wp:start x="0" y="0"/>
+                <wp:lineTo x="0" y="20171"/>
+                <wp:lineTo x="19468" y="20171"/>
+                <wp:lineTo x="19468" y="0"/>
+                <wp:lineTo x="0" y="0"/>
+              </wp:wrapPolygon>
+            </wp:wrapThrough>
+            <wp:docPr id="174792218" name="Imagen 1" descr="Icono&#10;&#10;Descripción generada automáticamente"/>
+            <wp:cNvGraphicFramePr>
+              <a:graphicFrameLocks xmlns:a="http://schemas.openxmlformats.org/drawingml/2006/main" noChangeAspect="1"/>
+            </wp:cNvGraphicFramePr>
+            <a:graphic xmlns:a="http://schemas.openxmlformats.org/drawingml/2006/main">
+              <a:graphicData uri="http://schemas.openxmlformats.org/drawingml/2006/picture">
+                <pic:pic xmlns:pic="http://schemas.openxmlformats.org/drawingml/2006/picture">
+                  <pic:nvPicPr>
+                    <pic:cNvPr id="174792218" name="Imagen 1" descr="Icono&#10;&#10;Descripción generada automáticamente"/>
+                    <pic:cNvPicPr/>
+                  </pic:nvPicPr>
+                  <pic:blipFill>
+                    <a:blip r:embed="rId17" cstate="print">
+                      <a:extLst>
+                        <a:ext uri="{28A0092B-C50C-407E-A947-70E740481C1C}">
+                          <a14:useLocalDpi xmlns:a14="http://schemas.microsoft.com/office/drawing/2010/main" val="0"/>
+                        </a:ext>
+                      </a:extLst>
+                    </a:blip>
+                    <a:stretch>
+                      <a:fillRect/>
+                    </a:stretch>
+                  </pic:blipFill>
+                  <pic:spPr>
+                    <a:xfrm flipH="1">
+                      <a:off x="0" y="0"/>
+                      <a:ext cx="147955" cy="163195"/>
+                    </a:xfrm>
+                    <a:prstGeom prst="rect">
+                      <a:avLst/>
+                    </a:prstGeom>
+                  </pic:spPr>
+                </pic:pic>
+              </a:graphicData>
+            </a:graphic>
+            <wp14:sizeRelH relativeFrom="margin">
+              <wp14:pctWidth>0</wp14:pctWidth>
+            </wp14:sizeRelH>
+            <wp14:sizeRelV relativeFrom="margin">
+              <wp14:pctHeight>0</wp14:pctHeight>
+            </wp14:sizeRelV>
+          </wp:anchor>
+        </w:drawing>
+      </w:r>
+      <w:r>
+        <w:t>Seleccionando el archivo en su explorador de archivos haciendo clic en el icono</w:t>
+      </w:r>
+      <w:r>
+        <w:t xml:space="preserve"> que se encuentra en la esquina inferior derecha del cuadro </w:t>
+      </w:r>
+      <w:r>
+        <w:t>central.</w:t>
+      </w:r>
+      <w:r>
+        <w:t xml:space="preserve"> </w:t>
+      </w:r>
+    </w:p>
+    <w:p>
+      <w:pPr>
+        <w:pStyle w:val="Prrafodelista"/>
+        <w:ind w:left="0"/>
+      </w:pPr>
+    </w:p>
+    <w:p>
+      <w:r>
+        <w:t xml:space="preserve">Una vez seleccionado el archivo, deberá elegir la aplicación correspondiente en el menú desplegable que aparecerá en la esquina inferior izquierda. Este menú mostrará únicamente las aplicaciones de los proyectos en los que </w:t>
+      </w:r>
+      <w:r>
+        <w:t>el usuario</w:t>
+      </w:r>
+      <w:r>
+        <w:t xml:space="preserve"> es responsable técnico.</w:t>
+      </w:r>
+    </w:p>
+    <w:p>
+      <w:pPr>
+        <w:pStyle w:val="Prrafodelista"/>
+        <w:ind w:left="0"/>
+      </w:pPr>
+      <w:r>
+        <w:t>Para continuar con el proceso de carga, haga clic en el botón “Aceptar”. Si desea cancelar la carga, presione el botón “Cancelar”. En ese caso, el sistema le mostrará un mensaje solicitando confirmación de su decisión (consulte el apartado 3.4).</w:t>
+      </w:r>
+    </w:p>
+    <w:p>
+      <w:pPr>
+        <w:pStyle w:val="Prrafodelista"/>
+        <w:ind w:left="0"/>
+      </w:pPr>
+    </w:p>
+    <w:p>
+      <w:pPr>
+        <w:pStyle w:val="Ttulo2"/>
+        <w:numPr>
+          <w:ilvl w:val="1"/>
+          <w:numId w:val="7"/>
+        </w:numPr>
+        <w:rPr>
+          <w:rFonts w:eastAsiaTheme="minorHAnsi"/>
+        </w:rPr>
+      </w:pPr>
+      <w:bookmarkStart w:id="24" w:name="_Toc186822809"/>
+      <w:r>
+        <w:rPr>
+          <w:rFonts w:eastAsiaTheme="minorHAnsi"/>
+        </w:rPr>
+        <w:t>Generación del fichero Log</w:t>
+      </w:r>
+      <w:r>
+        <w:rPr>
+          <w:rFonts w:eastAsiaTheme="minorHAnsi"/>
+        </w:rPr>
+        <w:t xml:space="preserve"> y el resultado de la carga</w:t>
+      </w:r>
+      <w:bookmarkEnd w:id="24"/>
+      <w:r>
+        <w:rPr>
+          <w:rFonts w:eastAsiaTheme="minorHAnsi"/>
+        </w:rPr>
+        <w:t xml:space="preserve"> </w:t>
+      </w:r>
+    </w:p>
+    <w:p>
+      <w:r>
+        <w:t xml:space="preserve">Tras haber pulsado “Aceptar”, le saldrá una pestaña que le indicará si se ha cargado el fichero correctamente, como en la siguiente imagen: </w:t>
+      </w:r>
+    </w:p>
+    <w:p>
+      <w:r>
+        <w:drawing>
+          <wp:inline distT="0" distB="0" distL="0" distR="0" wp14:anchorId="5EFCC950" wp14:editId="3CFC169C">
+            <wp:extent cx="5400040" cy="2918460"/>
+            <wp:effectExtent l="0" t="0" r="0" b="0"/>
+            <wp:docPr id="1236173865" name="Imagen 1" descr="Interfaz de usuario gráfica, Texto, Aplicación, Correo electrónico&#10;&#10;Descripción generada automáticamente"/>
+            <wp:cNvGraphicFramePr>
+              <a:graphicFrameLocks xmlns:a="http://schemas.openxmlformats.org/drawingml/2006/main" noChangeAspect="1"/>
+            </wp:cNvGraphicFramePr>
+            <a:graphic xmlns:a="http://schemas.openxmlformats.org/drawingml/2006/main">
+              <a:graphicData uri="http://schemas.openxmlformats.org/drawingml/2006/picture">
+                <pic:pic xmlns:pic="http://schemas.openxmlformats.org/drawingml/2006/picture">
+                  <pic:nvPicPr>
+                    <pic:cNvPr id="1236173865" name="Imagen 1" descr="Interfaz de usuario gráfica, Texto, Aplicación, Correo electrónico&#10;&#10;Descripción generada automáticamente"/>
+                    <pic:cNvPicPr/>
+                  </pic:nvPicPr>
+                  <pic:blipFill>
+                    <a:blip r:embed="rId18"/>
+                    <a:stretch>
+                      <a:fillRect/>
+                    </a:stretch>
+                  </pic:blipFill>
+                  <pic:spPr>
+                    <a:xfrm>
+                      <a:off x="0" y="0"/>
+                      <a:ext cx="5400040" cy="2918460"/>
+                    </a:xfrm>
+                    <a:prstGeom prst="rect">
+                      <a:avLst/>
+                    </a:prstGeom>
+                  </pic:spPr>
+                </pic:pic>
+              </a:graphicData>
+            </a:graphic>
+          </wp:inline>
+        </w:drawing>
+      </w:r>
+    </w:p>
+    <w:p>
+      <w:r>
+        <w:t>Y e</w:t>
+      </w:r>
+      <w:r>
+        <w:t xml:space="preserve">n caso de que el fichero XML seleccionado no tiene el formato requerido le saldrá la siguiente pestaña, en la que se le saldrá información acerca del problema que haya ocurrido. </w:t>
+      </w:r>
+    </w:p>
+    <w:p>
+      <w:r>
+        <w:lastRenderedPageBreak/>
+        <w:drawing>
+          <wp:inline distT="0" distB="0" distL="0" distR="0" wp14:anchorId="1F8F3473" wp14:editId="6497388E">
+            <wp:extent cx="5400040" cy="2914015"/>
+            <wp:effectExtent l="0" t="0" r="0" b="635"/>
+            <wp:docPr id="1554265930" name="Imagen 1" descr="Interfaz de usuario gráfica, Texto, Aplicación, Correo electrónico&#10;&#10;Descripción generada automáticamente"/>
+            <wp:cNvGraphicFramePr>
+              <a:graphicFrameLocks xmlns:a="http://schemas.openxmlformats.org/drawingml/2006/main" noChangeAspect="1"/>
+            </wp:cNvGraphicFramePr>
+            <a:graphic xmlns:a="http://schemas.openxmlformats.org/drawingml/2006/main">
+              <a:graphicData uri="http://schemas.openxmlformats.org/drawingml/2006/picture">
+                <pic:pic xmlns:pic="http://schemas.openxmlformats.org/drawingml/2006/picture">
+                  <pic:nvPicPr>
+                    <pic:cNvPr id="1554265930" name="Imagen 1" descr="Interfaz de usuario gráfica, Texto, Aplicación, Correo electrónico&#10;&#10;Descripción generada automáticamente"/>
+                    <pic:cNvPicPr/>
+                  </pic:nvPicPr>
+                  <pic:blipFill>
+                    <a:blip r:embed="rId19"/>
+                    <a:stretch>
+                      <a:fillRect/>
+                    </a:stretch>
+                  </pic:blipFill>
+                  <pic:spPr>
+                    <a:xfrm>
+                      <a:off x="0" y="0"/>
+                      <a:ext cx="5400040" cy="2914015"/>
+                    </a:xfrm>
+                    <a:prstGeom prst="rect">
+                      <a:avLst/>
+                    </a:prstGeom>
+                  </pic:spPr>
+                </pic:pic>
+              </a:graphicData>
+            </a:graphic>
+          </wp:inline>
+        </w:drawing>
+      </w:r>
+    </w:p>
+    <w:p/>
+    <w:p>
+      <w:pPr>
+        <w:pStyle w:val="Ttulo2"/>
+        <w:numPr>
+          <w:ilvl w:val="1"/>
+          <w:numId w:val="7"/>
+        </w:numPr>
+        <w:rPr>
+          <w:rFonts w:eastAsiaTheme="minorHAnsi"/>
+        </w:rPr>
+      </w:pPr>
+      <w:bookmarkStart w:id="25" w:name="_Toc186822810"/>
+      <w:r>
+        <w:rPr>
+          <w:rFonts w:eastAsiaTheme="minorHAnsi"/>
+        </w:rPr>
+        <w:t>Visualización del contenido del fichero log generado</w:t>
+      </w:r>
+      <w:bookmarkEnd w:id="25"/>
+      <w:r>
+        <w:rPr>
+          <w:rFonts w:eastAsiaTheme="minorHAnsi"/>
+        </w:rPr>
+        <w:t xml:space="preserve"> </w:t>
+      </w:r>
+    </w:p>
+    <w:p>
+      <w:r>
+        <w:t xml:space="preserve">Tras pulsar en el botón “Log” en la pestaña del apartado anterior, podrá ver y consultar el contenido del fichero log que haya sido generado, ya que este contiene información sobre el resultado obtenido al hacer la carga del fichero XML. </w:t>
+      </w:r>
+    </w:p>
+    <w:p>
+      <w:r>
+        <w:drawing>
+          <wp:inline distT="0" distB="0" distL="0" distR="0" wp14:anchorId="655D22AE" wp14:editId="410861BA">
+            <wp:extent cx="5400040" cy="2915920"/>
+            <wp:effectExtent l="0" t="0" r="0" b="0"/>
+            <wp:docPr id="1519447151" name="Imagen 1" descr="Interfaz de usuario gráfica, Texto&#10;&#10;Descripción generada automáticamente con confianza media"/>
+            <wp:cNvGraphicFramePr>
+              <a:graphicFrameLocks xmlns:a="http://schemas.openxmlformats.org/drawingml/2006/main" noChangeAspect="1"/>
+            </wp:cNvGraphicFramePr>
+            <a:graphic xmlns:a="http://schemas.openxmlformats.org/drawingml/2006/main">
+              <a:graphicData uri="http://schemas.openxmlformats.org/drawingml/2006/picture">
+                <pic:pic xmlns:pic="http://schemas.openxmlformats.org/drawingml/2006/picture">
+                  <pic:nvPicPr>
+                    <pic:cNvPr id="1519447151" name="Imagen 1" descr="Interfaz de usuario gráfica, Texto&#10;&#10;Descripción generada automáticamente con confianza media"/>
+                    <pic:cNvPicPr/>
+                  </pic:nvPicPr>
+                  <pic:blipFill>
+                    <a:blip r:embed="rId20"/>
+                    <a:stretch>
+                      <a:fillRect/>
+                    </a:stretch>
+                  </pic:blipFill>
+                  <pic:spPr>
+                    <a:xfrm>
+                      <a:off x="0" y="0"/>
+                      <a:ext cx="5400040" cy="2915920"/>
+                    </a:xfrm>
+                    <a:prstGeom prst="rect">
+                      <a:avLst/>
+                    </a:prstGeom>
+                  </pic:spPr>
+                </pic:pic>
+              </a:graphicData>
+            </a:graphic>
+          </wp:inline>
+        </w:drawing>
+      </w:r>
+    </w:p>
+    <w:p/>
+    <w:p>
+      <w:pPr>
+        <w:pStyle w:val="Ttulo2"/>
+        <w:numPr>
+          <w:ilvl w:val="1"/>
+          <w:numId w:val="7"/>
+        </w:numPr>
+        <w:rPr>
+          <w:rFonts w:eastAsiaTheme="minorHAnsi"/>
+        </w:rPr>
+      </w:pPr>
+      <w:bookmarkStart w:id="26" w:name="_Toc186822811"/>
+      <w:r>
+        <w:rPr>
+          <w:rFonts w:eastAsiaTheme="minorHAnsi"/>
+        </w:rPr>
+        <w:t>Cancelación del proceso</w:t>
+      </w:r>
+      <w:bookmarkEnd w:id="26"/>
+    </w:p>
+    <w:p>
+      <w:r>
+        <w:t xml:space="preserve">Cuando el usuario ha pulsado el botón “Cancelar”, el sistema le mostrará la siguiente pestaña, en la que decidirá si seguir con el proceso de la carga del </w:t>
+      </w:r>
+      <w:r>
+        <w:lastRenderedPageBreak/>
+        <w:t>fichero</w:t>
+      </w:r>
+      <w:r>
+        <w:t xml:space="preserve">, pulsando el botón “Cancelar”, o cancelar definitivamente el proceso, pulsando el botón “Aceptar”, esta última opción va a eliminar los ficheros que haya elegido, deshaciendo las acciones que hayan sido consecuentes de la carga de dichos ficheros. </w:t>
+      </w:r>
+    </w:p>
+    <w:p>
+      <w:r>
+        <w:drawing>
+          <wp:inline distT="0" distB="0" distL="0" distR="0" wp14:anchorId="56E4D596" wp14:editId="6B4A28FA">
+            <wp:extent cx="5400040" cy="2915920"/>
+            <wp:effectExtent l="0" t="0" r="0" b="0"/>
+            <wp:docPr id="942806827" name="Imagen 1" descr="Interfaz de usuario gráfica, Texto, Aplicación, Correo electrónico&#10;&#10;Descripción generada automáticamente"/>
+            <wp:cNvGraphicFramePr>
+              <a:graphicFrameLocks xmlns:a="http://schemas.openxmlformats.org/drawingml/2006/main" noChangeAspect="1"/>
+            </wp:cNvGraphicFramePr>
+            <a:graphic xmlns:a="http://schemas.openxmlformats.org/drawingml/2006/main">
+              <a:graphicData uri="http://schemas.openxmlformats.org/drawingml/2006/picture">
+                <pic:pic xmlns:pic="http://schemas.openxmlformats.org/drawingml/2006/picture">
+                  <pic:nvPicPr>
+                    <pic:cNvPr id="942806827" name="Imagen 1" descr="Interfaz de usuario gráfica, Texto, Aplicación, Correo electrónico&#10;&#10;Descripción generada automáticamente"/>
+                    <pic:cNvPicPr/>
+                  </pic:nvPicPr>
+                  <pic:blipFill>
+                    <a:blip r:embed="rId21"/>
+                    <a:stretch>
+                      <a:fillRect/>
+                    </a:stretch>
+                  </pic:blipFill>
+                  <pic:spPr>
+                    <a:xfrm>
+                      <a:off x="0" y="0"/>
+                      <a:ext cx="5400040" cy="2915920"/>
+                    </a:xfrm>
+                    <a:prstGeom prst="rect">
+                      <a:avLst/>
+                    </a:prstGeom>
+                  </pic:spPr>
+                </pic:pic>
+              </a:graphicData>
+            </a:graphic>
+          </wp:inline>
+        </w:drawing>
+      </w:r>
+    </w:p>
+    <w:p/>
+    <w:p/>
+    <w:p>
+      <w:pPr>
+        <w:pStyle w:val="Ttulo2"/>
+        <w:numPr>
+          <w:ilvl w:val="0"/>
+          <w:numId w:val="1"/>
+        </w:numPr>
+      </w:pPr>
+      <w:bookmarkStart w:id="27" w:name="_Toc186822812"/>
+      <w:r>
+        <w:t>Borrar usuario cliente</w:t>
+      </w:r>
+      <w:bookmarkEnd w:id="27"/>
+    </w:p>
+    <w:p>
+      <w:r>
+        <w:t xml:space="preserve">Para borrar un usuario cliente de una determinada empresa cliente, en el menú principal que le aparece, en la barra lateral izquierda podrá pulsar en la opción de “Empresas cliente” donde le aparecerá un listado de todas las empresas sobre las que el usuario es </w:t>
+      </w:r>
+      <w:r>
+        <w:t xml:space="preserve">el </w:t>
+      </w:r>
+      <w:r>
+        <w:t xml:space="preserve">responsable comercial. </w:t>
+      </w:r>
+    </w:p>
+    <w:p>
+      <w:pPr>
+        <w:pStyle w:val="Ttulo2"/>
+        <w:numPr>
+          <w:ilvl w:val="1"/>
+          <w:numId w:val="9"/>
+        </w:numPr>
+      </w:pPr>
+      <w:r>
+        <w:t>Seleccionar la empresa cliente</w:t>
+      </w:r>
+    </w:p>
+    <w:p>
+      <w:r>
+        <w:t>Una vez encontrada la empresa cliente, podrá ver los usuarios que pertenezcan a esa empresa cliente pulsando el botón “Consultar usuarios” que se encuentra al lado del cliente deseado</w:t>
+      </w:r>
+      <w:r>
+        <w:t xml:space="preserve">, tal y como se muestra en la siguiente imagen: </w:t>
+      </w:r>
+    </w:p>
+    <w:p/>
+    <w:p>
+      <w:r>
+        <w:lastRenderedPageBreak/>
+        <w:drawing>
+          <wp:inline distT="0" distB="0" distL="0" distR="0" wp14:anchorId="544F683E" wp14:editId="784C0F8D">
+            <wp:extent cx="5400040" cy="2912110"/>
+            <wp:effectExtent l="0" t="0" r="0" b="2540"/>
+            <wp:docPr id="1189136444" name="Imagen 1" descr="Interfaz de usuario gráfica, Texto&#10;&#10;Descripción generada automáticamente"/>
+            <wp:cNvGraphicFramePr>
+              <a:graphicFrameLocks xmlns:a="http://schemas.openxmlformats.org/drawingml/2006/main" noChangeAspect="1"/>
+            </wp:cNvGraphicFramePr>
+            <a:graphic xmlns:a="http://schemas.openxmlformats.org/drawingml/2006/main">
+              <a:graphicData uri="http://schemas.openxmlformats.org/drawingml/2006/picture">
+                <pic:pic xmlns:pic="http://schemas.openxmlformats.org/drawingml/2006/picture">
+                  <pic:nvPicPr>
+                    <pic:cNvPr id="1189136444" name="Imagen 1" descr="Interfaz de usuario gráfica, Texto&#10;&#10;Descripción generada automáticamente"/>
+                    <pic:cNvPicPr/>
+                  </pic:nvPicPr>
+                  <pic:blipFill>
+                    <a:blip r:embed="rId22"/>
+                    <a:stretch>
+                      <a:fillRect/>
+                    </a:stretch>
+                  </pic:blipFill>
+                  <pic:spPr>
+                    <a:xfrm>
+                      <a:off x="0" y="0"/>
+                      <a:ext cx="5400040" cy="2912110"/>
+                    </a:xfrm>
+                    <a:prstGeom prst="rect">
+                      <a:avLst/>
+                    </a:prstGeom>
+                  </pic:spPr>
+                </pic:pic>
+              </a:graphicData>
+            </a:graphic>
+          </wp:inline>
+        </w:drawing>
+      </w:r>
+    </w:p>
+    <w:p/>
+    <w:p>
+      <w:pPr>
+        <w:pStyle w:val="Ttulo2"/>
+        <w:numPr>
+          <w:ilvl w:val="1"/>
+          <w:numId w:val="9"/>
+        </w:numPr>
+      </w:pPr>
+      <w:r>
+        <w:t>Borrar un usuario cliente</w:t>
+      </w:r>
+    </w:p>
+    <w:p>
+      <w:r>
+        <w:t>Tras haber visualizado el listado de los usuarios clientes que pertenecen a la empresa cliente elegida, podrá buscar el usuario cliente que desea borrar deslizando la lista de usuarios que le aparecen</w:t>
+      </w:r>
+      <w:r>
+        <w:t xml:space="preserve">. Una vez encontrado el usuario a borrar, para hacer su borrado pulse en el botón “Borrar”, tal y como se muestra en la siguiente imagen: </w:t>
+      </w:r>
+    </w:p>
+    <w:p>
+      <w:r>
+        <w:drawing>
+          <wp:inline distT="0" distB="0" distL="0" distR="0" wp14:anchorId="191324BC" wp14:editId="65ED3958">
+            <wp:extent cx="5400040" cy="2916555"/>
+            <wp:effectExtent l="0" t="0" r="0" b="0"/>
+            <wp:docPr id="672308961" name="Imagen 1" descr="Interfaz de usuario gráfica, Texto&#10;&#10;Descripción generada automáticamente"/>
+            <wp:cNvGraphicFramePr>
+              <a:graphicFrameLocks xmlns:a="http://schemas.openxmlformats.org/drawingml/2006/main" noChangeAspect="1"/>
+            </wp:cNvGraphicFramePr>
+            <a:graphic xmlns:a="http://schemas.openxmlformats.org/drawingml/2006/main">
+              <a:graphicData uri="http://schemas.openxmlformats.org/drawingml/2006/picture">
+                <pic:pic xmlns:pic="http://schemas.openxmlformats.org/drawingml/2006/picture">
+                  <pic:nvPicPr>
+                    <pic:cNvPr id="672308961" name="Imagen 1" descr="Interfaz de usuario gráfica, Texto&#10;&#10;Descripción generada automáticamente"/>
+                    <pic:cNvPicPr/>
+                  </pic:nvPicPr>
+                  <pic:blipFill>
+                    <a:blip r:embed="rId23"/>
+                    <a:stretch>
+                      <a:fillRect/>
+                    </a:stretch>
+                  </pic:blipFill>
+                  <pic:spPr>
+                    <a:xfrm>
+                      <a:off x="0" y="0"/>
+                      <a:ext cx="5400040" cy="2916555"/>
+                    </a:xfrm>
+                    <a:prstGeom prst="rect">
+                      <a:avLst/>
+                    </a:prstGeom>
+                  </pic:spPr>
+                </pic:pic>
+              </a:graphicData>
+            </a:graphic>
+          </wp:inline>
+        </w:drawing>
+      </w:r>
+    </w:p>
+    <w:p/>
+    <w:p>
+      <w:r>
+        <w:t>Si desea volver a la pestaña para la consulta de las empresas clientes, deberá pulsar en la flecha que hay hacia la izquierda, en la esquina superior izquierda.</w:t>
+      </w:r>
+    </w:p>
+    <w:p>
+      <w:r>
+        <w:lastRenderedPageBreak/>
+        <w:t xml:space="preserve">Importante: </w:t>
+      </w:r>
+      <w:r>
+        <w:t>tenga en cuenta que hacer esta acción borrará otros elementos como las peticiones que ha generado el usuario que desea borrar</w:t>
+      </w:r>
+      <w:r>
+        <w:t xml:space="preserve">. </w:t>
+      </w:r>
+    </w:p>
+    <w:p>
+      <w:pPr>
+        <w:pStyle w:val="Ttulo2"/>
+        <w:numPr>
+          <w:ilvl w:val="1"/>
+          <w:numId w:val="9"/>
+        </w:numPr>
+      </w:pPr>
+      <w:r>
+        <w:t>Usuario no se puede borrar</w:t>
+      </w:r>
+    </w:p>
+    <w:p>
+      <w:r>
+        <w:t xml:space="preserve">Si al pulsar el botón </w:t>
+      </w:r>
+      <w:r>
+        <w:rPr>
+          <w:b/>
+          <w:bCs/>
+        </w:rPr>
+        <w:t>“Borrar”</w:t>
+      </w:r>
+      <w:r>
+        <w:t xml:space="preserve"> en el usuario seleccionado, este cuenta con elementos activos en el sistema, como ser responsable de una aplicación o haber generado </w:t>
+      </w:r>
+      <w:r>
+        <w:t>peticiones</w:t>
+      </w:r>
+      <w:r>
+        <w:t xml:space="preserve"> que estén en los estados </w:t>
+      </w:r>
+      <w:r>
+        <w:rPr>
+          <w:b/>
+          <w:bCs/>
+        </w:rPr>
+        <w:t>“en estudio”</w:t>
+      </w:r>
+      <w:r>
+        <w:t xml:space="preserve">, </w:t>
+      </w:r>
+      <w:r>
+        <w:rPr>
+          <w:b/>
+          <w:bCs/>
+        </w:rPr>
+        <w:t>“pendiente”</w:t>
+      </w:r>
+      <w:r>
+        <w:t xml:space="preserve"> o </w:t>
+      </w:r>
+      <w:r>
+        <w:rPr>
+          <w:b/>
+          <w:bCs/>
+        </w:rPr>
+        <w:t>“en desarrollo”</w:t>
+      </w:r>
+      <w:r>
+        <w:t xml:space="preserve"> (es decir, cualquier estado que no sea </w:t>
+      </w:r>
+      <w:r>
+        <w:rPr>
+          <w:b/>
+          <w:bCs/>
+        </w:rPr>
+        <w:t>“recibida”</w:t>
+      </w:r>
+      <w:r>
+        <w:t xml:space="preserve">, </w:t>
+      </w:r>
+      <w:r>
+        <w:rPr>
+          <w:b/>
+          <w:bCs/>
+        </w:rPr>
+        <w:t>“terminada”</w:t>
+      </w:r>
+      <w:r>
+        <w:t xml:space="preserve"> o </w:t>
+      </w:r>
+      <w:r>
+        <w:rPr>
+          <w:b/>
+          <w:bCs/>
+        </w:rPr>
+        <w:t>“rechazada”</w:t>
+      </w:r>
+      <w:r>
+        <w:t>), el sistema mostrará un mensaje de error detallando el problema ocurrido.</w:t>
+      </w:r>
+    </w:p>
+    <w:p>
+      <w:r>
+        <w:drawing>
+          <wp:inline distT="0" distB="0" distL="0" distR="0" wp14:anchorId="47AFF4A1" wp14:editId="746D334E">
+            <wp:extent cx="5400040" cy="2917825"/>
+            <wp:effectExtent l="0" t="0" r="0" b="0"/>
+            <wp:docPr id="1319554802" name="Imagen 1" descr="Interfaz de usuario gráfica, Texto, Aplicación, Correo electrónico&#10;&#10;Descripción generada automáticamente"/>
+            <wp:cNvGraphicFramePr>
+              <a:graphicFrameLocks xmlns:a="http://schemas.openxmlformats.org/drawingml/2006/main" noChangeAspect="1"/>
+            </wp:cNvGraphicFramePr>
+            <a:graphic xmlns:a="http://schemas.openxmlformats.org/drawingml/2006/main">
+              <a:graphicData uri="http://schemas.openxmlformats.org/drawingml/2006/picture">
+                <pic:pic xmlns:pic="http://schemas.openxmlformats.org/drawingml/2006/picture">
+                  <pic:nvPicPr>
+                    <pic:cNvPr id="1319554802" name="Imagen 1" descr="Interfaz de usuario gráfica, Texto, Aplicación, Correo electrónico&#10;&#10;Descripción generada automáticamente"/>
+                    <pic:cNvPicPr/>
+                  </pic:nvPicPr>
+                  <pic:blipFill>
+                    <a:blip r:embed="rId24"/>
+                    <a:stretch>
+                      <a:fillRect/>
+                    </a:stretch>
+                  </pic:blipFill>
+                  <pic:spPr>
+                    <a:xfrm>
+                      <a:off x="0" y="0"/>
+                      <a:ext cx="5400040" cy="2917825"/>
+                    </a:xfrm>
+                    <a:prstGeom prst="rect">
+                      <a:avLst/>
+                    </a:prstGeom>
+                  </pic:spPr>
+                </pic:pic>
+              </a:graphicData>
+            </a:graphic>
+          </wp:inline>
+        </w:drawing>
+      </w:r>
+    </w:p>
+    <w:p/>
+    <w:p>
+      <w:pPr>
+        <w:pStyle w:val="Ttulo2"/>
+        <w:numPr>
+          <w:ilvl w:val="1"/>
+          <w:numId w:val="9"/>
+        </w:numPr>
+      </w:pPr>
+      <w:r>
+        <w:t>Usuario borrado correctamente</w:t>
+      </w:r>
+    </w:p>
+    <w:p>
+      <w:r>
+        <w:t xml:space="preserve">Si el usuario que se desea borrar no tiene elementos activos en el sistema (es decir, no es responsable de ninguna aplicación ni ha generado solicitudes en los estados </w:t>
+      </w:r>
+      <w:r>
+        <w:rPr>
+          <w:b/>
+          <w:bCs/>
+        </w:rPr>
+        <w:t>“en estudio”</w:t>
+      </w:r>
+      <w:r>
+        <w:t xml:space="preserve">, </w:t>
+      </w:r>
+      <w:r>
+        <w:rPr>
+          <w:b/>
+          <w:bCs/>
+        </w:rPr>
+        <w:t>“pendiente”</w:t>
+      </w:r>
+      <w:r>
+        <w:t xml:space="preserve"> o </w:t>
+      </w:r>
+      <w:r>
+        <w:rPr>
+          <w:b/>
+          <w:bCs/>
+        </w:rPr>
+        <w:t>“en desarrollo”</w:t>
+      </w:r>
+      <w:r>
+        <w:t xml:space="preserve">), y todas sus </w:t>
+      </w:r>
+      <w:r>
+        <w:t>peticiones</w:t>
+      </w:r>
+      <w:r>
+        <w:t xml:space="preserve"> se encuentran en los estados </w:t>
+      </w:r>
+      <w:r>
+        <w:rPr>
+          <w:b/>
+          <w:bCs/>
+        </w:rPr>
+        <w:t>“recibida”</w:t>
+      </w:r>
+      <w:r>
+        <w:t xml:space="preserve">, </w:t>
+      </w:r>
+      <w:r>
+        <w:rPr>
+          <w:b/>
+          <w:bCs/>
+        </w:rPr>
+        <w:t>“terminada”</w:t>
+      </w:r>
+      <w:r>
+        <w:t xml:space="preserve"> o </w:t>
+      </w:r>
+      <w:r>
+        <w:rPr>
+          <w:b/>
+          <w:bCs/>
+        </w:rPr>
+        <w:t>“rechazada”</w:t>
+      </w:r>
+      <w:r>
+        <w:t xml:space="preserve">, el sistema mostrará todas las </w:t>
+      </w:r>
+      <w:r>
+        <w:t>peticiones</w:t>
+      </w:r>
+      <w:r>
+        <w:t xml:space="preserve"> relacionadas con ese usuario que serán eliminadas.</w:t>
+      </w:r>
+    </w:p>
+    <w:p>
+      <w:r>
+        <w:lastRenderedPageBreak/>
+        <w:drawing>
+          <wp:inline distT="0" distB="0" distL="0" distR="0" wp14:anchorId="35B0BF56" wp14:editId="43BC46BB">
+            <wp:extent cx="5400040" cy="2911475"/>
+            <wp:effectExtent l="0" t="0" r="0" b="3175"/>
+            <wp:docPr id="1852870709" name="Imagen 1" descr="Interfaz de usuario gráfica&#10;&#10;Descripción generada automáticamente con confianza baja"/>
+            <wp:cNvGraphicFramePr>
+              <a:graphicFrameLocks xmlns:a="http://schemas.openxmlformats.org/drawingml/2006/main" noChangeAspect="1"/>
+            </wp:cNvGraphicFramePr>
+            <a:graphic xmlns:a="http://schemas.openxmlformats.org/drawingml/2006/main">
+              <a:graphicData uri="http://schemas.openxmlformats.org/drawingml/2006/picture">
+                <pic:pic xmlns:pic="http://schemas.openxmlformats.org/drawingml/2006/picture">
+                  <pic:nvPicPr>
+                    <pic:cNvPr id="1852870709" name="Imagen 1" descr="Interfaz de usuario gráfica&#10;&#10;Descripción generada automáticamente con confianza baja"/>
+                    <pic:cNvPicPr/>
+                  </pic:nvPicPr>
+                  <pic:blipFill>
+                    <a:blip r:embed="rId25"/>
+                    <a:stretch>
+                      <a:fillRect/>
+                    </a:stretch>
+                  </pic:blipFill>
+                  <pic:spPr>
+                    <a:xfrm>
+                      <a:off x="0" y="0"/>
+                      <a:ext cx="5400040" cy="2911475"/>
+                    </a:xfrm>
+                    <a:prstGeom prst="rect">
+                      <a:avLst/>
+                    </a:prstGeom>
+                  </pic:spPr>
+                </pic:pic>
+              </a:graphicData>
+            </a:graphic>
+          </wp:inline>
+        </w:drawing>
+      </w:r>
+    </w:p>
+    <w:p>
+      <w:r>
+        <w:t xml:space="preserve"> </w:t>
+      </w:r>
+    </w:p>
+    <w:p>
+      <w:pPr>
+        <w:pStyle w:val="Ttulo2"/>
+        <w:numPr>
+          <w:ilvl w:val="1"/>
+          <w:numId w:val="9"/>
+        </w:numPr>
+      </w:pPr>
+      <w:r>
+        <w:t>Confirmar borrado</w:t>
+      </w:r>
+    </w:p>
+    <w:p>
+      <w:r>
+        <w:t xml:space="preserve">Al pulsar el botón </w:t>
+      </w:r>
+      <w:r>
+        <w:rPr>
+          <w:b/>
+          <w:bCs/>
+        </w:rPr>
+        <w:t>“Confirmar”</w:t>
+      </w:r>
+      <w:r>
+        <w:t xml:space="preserve">, se procederá a borrar las </w:t>
+      </w:r>
+      <w:r>
+        <w:t>peticiones</w:t>
+      </w:r>
+      <w:r>
+        <w:t xml:space="preserve"> en estado </w:t>
+      </w:r>
+      <w:r>
+        <w:rPr>
+          <w:b/>
+          <w:bCs/>
+        </w:rPr>
+        <w:t>“recibida”</w:t>
+      </w:r>
+      <w:r>
+        <w:t xml:space="preserve">, desactivar las </w:t>
+      </w:r>
+      <w:r>
+        <w:t>peticiones</w:t>
+      </w:r>
+      <w:r>
+        <w:t xml:space="preserve"> en estado </w:t>
+      </w:r>
+      <w:r>
+        <w:rPr>
+          <w:b/>
+          <w:bCs/>
+        </w:rPr>
+        <w:t>“terminada”</w:t>
+      </w:r>
+      <w:r>
+        <w:t xml:space="preserve"> o </w:t>
+      </w:r>
+      <w:r>
+        <w:rPr>
+          <w:b/>
+          <w:bCs/>
+        </w:rPr>
+        <w:t>“rechazada”</w:t>
+      </w:r>
+      <w:r>
+        <w:t>, y eliminar al usuario junto con todas sus relaciones con las aplicaciones.</w:t>
+      </w:r>
+    </w:p>
+    <w:p>
+      <w:r>
+        <w:t xml:space="preserve"> </w:t>
+      </w:r>
+      <w:r>
+        <w:drawing>
+          <wp:inline distT="0" distB="0" distL="0" distR="0" wp14:anchorId="07BC4E92" wp14:editId="3378926A">
+            <wp:extent cx="5400040" cy="2912745"/>
+            <wp:effectExtent l="0" t="0" r="0" b="1905"/>
+            <wp:docPr id="1305891317" name="Imagen 1" descr="Interfaz de usuario gráfica, Texto, Aplicación, Correo electrónico&#10;&#10;Descripción generada automáticamente"/>
+            <wp:cNvGraphicFramePr>
+              <a:graphicFrameLocks xmlns:a="http://schemas.openxmlformats.org/drawingml/2006/main" noChangeAspect="1"/>
+            </wp:cNvGraphicFramePr>
+            <a:graphic xmlns:a="http://schemas.openxmlformats.org/drawingml/2006/main">
+              <a:graphicData uri="http://schemas.openxmlformats.org/drawingml/2006/picture">
+                <pic:pic xmlns:pic="http://schemas.openxmlformats.org/drawingml/2006/picture">
+                  <pic:nvPicPr>
+                    <pic:cNvPr id="1305891317" name="Imagen 1" descr="Interfaz de usuario gráfica, Texto, Aplicación, Correo electrónico&#10;&#10;Descripción generada automáticamente"/>
+                    <pic:cNvPicPr/>
+                  </pic:nvPicPr>
+                  <pic:blipFill>
+                    <a:blip r:embed="rId26"/>
+                    <a:stretch>
+                      <a:fillRect/>
+                    </a:stretch>
+                  </pic:blipFill>
+                  <pic:spPr>
+                    <a:xfrm>
+                      <a:off x="0" y="0"/>
+                      <a:ext cx="5400040" cy="2912745"/>
+                    </a:xfrm>
+                    <a:prstGeom prst="rect">
+                      <a:avLst/>
+                    </a:prstGeom>
+                  </pic:spPr>
+                </pic:pic>
+              </a:graphicData>
+            </a:graphic>
+          </wp:inline>
+        </w:drawing>
+      </w:r>
+    </w:p>
+    <w:p/>
+    <w:p>
+      <w:pPr>
+        <w:pStyle w:val="Ttulo2"/>
+        <w:numPr>
+          <w:ilvl w:val="1"/>
+          <w:numId w:val="9"/>
+        </w:numPr>
+      </w:pPr>
+      <w:r>
+        <w:lastRenderedPageBreak/>
+        <w:t>Cancelar borrado</w:t>
+      </w:r>
+    </w:p>
+    <w:p>
+      <w:r>
+        <w:t xml:space="preserve">Si desea no continuar con el borrado, cancelarlo, puede pulsar en el botón “Cancelar”, esto no eliminará nada del sistema </w:t>
+      </w:r>
+      <w:r>
+        <w:t xml:space="preserve">y restaurará los cambios que se hayan producido. </w:t>
+      </w:r>
+    </w:p>
+    <w:p>
+      <w:r>
+        <w:drawing>
+          <wp:inline distT="0" distB="0" distL="0" distR="0" wp14:anchorId="33E675DB" wp14:editId="540D0416">
+            <wp:extent cx="5400040" cy="2909570"/>
+            <wp:effectExtent l="0" t="0" r="0" b="5080"/>
+            <wp:docPr id="920739211" name="Imagen 1" descr="Interfaz de usuario gráfica, Texto, Aplicación, Correo electrónico&#10;&#10;Descripción generada automáticamente"/>
+            <wp:cNvGraphicFramePr>
+              <a:graphicFrameLocks xmlns:a="http://schemas.openxmlformats.org/drawingml/2006/main" noChangeAspect="1"/>
+            </wp:cNvGraphicFramePr>
+            <a:graphic xmlns:a="http://schemas.openxmlformats.org/drawingml/2006/main">
+              <a:graphicData uri="http://schemas.openxmlformats.org/drawingml/2006/picture">
+                <pic:pic xmlns:pic="http://schemas.openxmlformats.org/drawingml/2006/picture">
+                  <pic:nvPicPr>
+                    <pic:cNvPr id="920739211" name="Imagen 1" descr="Interfaz de usuario gráfica, Texto, Aplicación, Correo electrónico&#10;&#10;Descripción generada automáticamente"/>
+                    <pic:cNvPicPr/>
+                  </pic:nvPicPr>
+                  <pic:blipFill>
+                    <a:blip r:embed="rId27"/>
+                    <a:stretch>
+                      <a:fillRect/>
+                    </a:stretch>
+                  </pic:blipFill>
+                  <pic:spPr>
+                    <a:xfrm>
+                      <a:off x="0" y="0"/>
+                      <a:ext cx="5400040" cy="2909570"/>
+                    </a:xfrm>
+                    <a:prstGeom prst="rect">
+                      <a:avLst/>
+                    </a:prstGeom>
+                  </pic:spPr>
+                </pic:pic>
+              </a:graphicData>
+            </a:graphic>
+          </wp:inline>
+        </w:drawing>
+      </w:r>
+      <w:r>
+        <w:t xml:space="preserve"> </w:t>
+      </w:r>
+    </w:p>
+    <w:p>
+      <w:r>
+        <w:t xml:space="preserve"> </w:t>
       </w:r>
     </w:p>
     <w:sectPr>
@@ -1774,6 +3416,119 @@
     </w:lvl>
   </w:abstractNum>
   <w:abstractNum w:abstractNumId="1" w15:restartNumberingAfterBreak="0">
+    <w:nsid w:val="1DB267BD"/>
+    <w:multiLevelType w:val="multilevel"/>
+    <w:tmpl w:val="8A9ABD2E"/>
+    <w:lvl w:ilvl="0">
+      <w:start w:val="2"/>
+      <w:numFmt w:val="decimal"/>
+      <w:lvlText w:val="%1"/>
+      <w:lvlJc w:val="left"/>
+      <w:pPr>
+        <w:ind w:left="420" w:hanging="420"/>
+      </w:pPr>
+      <w:rPr>
+        <w:rFonts w:eastAsiaTheme="minorHAnsi" w:hint="default"/>
+      </w:rPr>
+    </w:lvl>
+    <w:lvl w:ilvl="1">
+      <w:start w:val="1"/>
+      <w:numFmt w:val="decimal"/>
+      <w:lvlText w:val="%1.%2"/>
+      <w:lvlJc w:val="left"/>
+      <w:pPr>
+        <w:ind w:left="1145" w:hanging="720"/>
+      </w:pPr>
+      <w:rPr>
+        <w:rFonts w:eastAsiaTheme="minorHAnsi" w:hint="default"/>
+      </w:rPr>
+    </w:lvl>
+    <w:lvl w:ilvl="2">
+      <w:start w:val="1"/>
+      <w:numFmt w:val="decimal"/>
+      <w:lvlText w:val="%1.%2.%3"/>
+      <w:lvlJc w:val="left"/>
+      <w:pPr>
+        <w:ind w:left="1429" w:hanging="720"/>
+      </w:pPr>
+      <w:rPr>
+        <w:rFonts w:eastAsiaTheme="minorHAnsi" w:hint="default"/>
+      </w:rPr>
+    </w:lvl>
+    <w:lvl w:ilvl="3">
+      <w:start w:val="1"/>
+      <w:numFmt w:val="decimal"/>
+      <w:lvlText w:val="%1.%2.%3.%4"/>
+      <w:lvlJc w:val="left"/>
+      <w:pPr>
+        <w:ind w:left="7560" w:hanging="1080"/>
+      </w:pPr>
+      <w:rPr>
+        <w:rFonts w:eastAsiaTheme="minorHAnsi" w:hint="default"/>
+      </w:rPr>
+    </w:lvl>
+    <w:lvl w:ilvl="4">
+      <w:start w:val="1"/>
+      <w:numFmt w:val="decimal"/>
+      <w:lvlText w:val="%1.%2.%3.%4.%5"/>
+      <w:lvlJc w:val="left"/>
+      <w:pPr>
+        <w:ind w:left="10080" w:hanging="1440"/>
+      </w:pPr>
+      <w:rPr>
+        <w:rFonts w:eastAsiaTheme="minorHAnsi" w:hint="default"/>
+      </w:rPr>
+    </w:lvl>
+    <w:lvl w:ilvl="5">
+      <w:start w:val="1"/>
+      <w:numFmt w:val="decimal"/>
+      <w:lvlText w:val="%1.%2.%3.%4.%5.%6"/>
+      <w:lvlJc w:val="left"/>
+      <w:pPr>
+        <w:ind w:left="12240" w:hanging="1440"/>
+      </w:pPr>
+      <w:rPr>
+        <w:rFonts w:eastAsiaTheme="minorHAnsi" w:hint="default"/>
+      </w:rPr>
+    </w:lvl>
+    <w:lvl w:ilvl="6">
+      <w:start w:val="1"/>
+      <w:numFmt w:val="decimal"/>
+      <w:lvlText w:val="%1.%2.%3.%4.%5.%6.%7"/>
+      <w:lvlJc w:val="left"/>
+      <w:pPr>
+        <w:ind w:left="14760" w:hanging="1800"/>
+      </w:pPr>
+      <w:rPr>
+        <w:rFonts w:eastAsiaTheme="minorHAnsi" w:hint="default"/>
+      </w:rPr>
+    </w:lvl>
+    <w:lvl w:ilvl="7">
+      <w:start w:val="1"/>
+      <w:numFmt w:val="decimal"/>
+      <w:lvlText w:val="%1.%2.%3.%4.%5.%6.%7.%8"/>
+      <w:lvlJc w:val="left"/>
+      <w:pPr>
+        <w:ind w:left="17280" w:hanging="2160"/>
+      </w:pPr>
+      <w:rPr>
+        <w:rFonts w:eastAsiaTheme="minorHAnsi" w:hint="default"/>
+      </w:rPr>
+    </w:lvl>
+    <w:lvl w:ilvl="8">
+      <w:start w:val="1"/>
+      <w:numFmt w:val="decimal"/>
+      <w:lvlText w:val="%1.%2.%3.%4.%5.%6.%7.%8.%9"/>
+      <w:lvlJc w:val="left"/>
+      <w:pPr>
+        <w:ind w:left="19440" w:hanging="2160"/>
+      </w:pPr>
+      <w:rPr>
+        <w:rFonts w:eastAsiaTheme="minorHAnsi" w:hint="default"/>
+      </w:rPr>
+    </w:lvl>
+  </w:abstractNum>
+  <w:abstractNum w:abstractNumId="2" w15:restartNumberingAfterBreak="0">
     <w:nsid w:val="25BF581E"/>
     <w:multiLevelType w:val="multilevel"/>
     <w:tmpl w:val="5D841D86"/>
@@ -1886,7 +3641,7 @@
       </w:rPr>
     </w:lvl>
   </w:abstractNum>
-  <w:abstractNum w:abstractNumId="2" w15:restartNumberingAfterBreak="0">
+  <w:abstractNum w:abstractNumId="3" w15:restartNumberingAfterBreak="0">
     <w:nsid w:val="2BB45954"/>
     <w:multiLevelType w:val="hybridMultilevel"/>
     <w:tmpl w:val="9F7246B6"/>
@@ -1975,7 +3730,346 @@
       </w:pPr>
     </w:lvl>
   </w:abstractNum>
-  <w:abstractNum w:abstractNumId="3" w15:restartNumberingAfterBreak="0">
+  <w:abstractNum w:abstractNumId="4" w15:restartNumberingAfterBreak="0">
+    <w:nsid w:val="2E05417F"/>
+    <w:multiLevelType w:val="hybridMultilevel"/>
+    <w:tmpl w:val="81E83D88"/>
+    <w:lvl w:ilvl="0" w:tplc="6F22F938">
+      <w:start w:val="3"/>
+      <w:numFmt w:val="bullet"/>
+      <w:lvlText w:val="-"/>
+      <w:lvlJc w:val="left"/>
+      <w:pPr>
+        <w:ind w:left="720" w:hanging="360"/>
+      </w:pPr>
+      <w:rPr>
+        <w:rFonts w:ascii="Aptos" w:eastAsiaTheme="minorHAnsi" w:hAnsi="Aptos" w:cstheme="minorBidi" w:hint="default"/>
+      </w:rPr>
+    </w:lvl>
+    <w:lvl w:ilvl="1" w:tplc="0C0A0003" w:tentative="1">
+      <w:start w:val="1"/>
+      <w:numFmt w:val="bullet"/>
+      <w:lvlText w:val="o"/>
+      <w:lvlJc w:val="left"/>
+      <w:pPr>
+        <w:ind w:left="1440" w:hanging="360"/>
+      </w:pPr>
+      <w:rPr>
+        <w:rFonts w:ascii="Courier New" w:hAnsi="Courier New" w:cs="Courier New" w:hint="default"/>
+      </w:rPr>
+    </w:lvl>
+    <w:lvl w:ilvl="2" w:tplc="0C0A0005" w:tentative="1">
+      <w:start w:val="1"/>
+      <w:numFmt w:val="bullet"/>
+      <w:lvlText w:val=""/>
+      <w:lvlJc w:val="left"/>
+      <w:pPr>
+        <w:ind w:left="2160" w:hanging="360"/>
+      </w:pPr>
+      <w:rPr>
+        <w:rFonts w:ascii="Wingdings" w:hAnsi="Wingdings" w:hint="default"/>
+      </w:rPr>
+    </w:lvl>
+    <w:lvl w:ilvl="3" w:tplc="0C0A0001" w:tentative="1">
+      <w:start w:val="1"/>
+      <w:numFmt w:val="bullet"/>
+      <w:lvlText w:val=""/>
+      <w:lvlJc w:val="left"/>
+      <w:pPr>
+        <w:ind w:left="2880" w:hanging="360"/>
+      </w:pPr>
+      <w:rPr>
+        <w:rFonts w:ascii="Symbol" w:hAnsi="Symbol" w:hint="default"/>
+      </w:rPr>
+    </w:lvl>
+    <w:lvl w:ilvl="4" w:tplc="0C0A0003" w:tentative="1">
+      <w:start w:val="1"/>
+      <w:numFmt w:val="bullet"/>
+      <w:lvlText w:val="o"/>
+      <w:lvlJc w:val="left"/>
+      <w:pPr>
+        <w:ind w:left="3600" w:hanging="360"/>
+      </w:pPr>
+      <w:rPr>
+        <w:rFonts w:ascii="Courier New" w:hAnsi="Courier New" w:cs="Courier New" w:hint="default"/>
+      </w:rPr>
+    </w:lvl>
+    <w:lvl w:ilvl="5" w:tplc="0C0A0005" w:tentative="1">
+      <w:start w:val="1"/>
+      <w:numFmt w:val="bullet"/>
+      <w:lvlText w:val=""/>
+      <w:lvlJc w:val="left"/>
+      <w:pPr>
+        <w:ind w:left="4320" w:hanging="360"/>
+      </w:pPr>
+      <w:rPr>
+        <w:rFonts w:ascii="Wingdings" w:hAnsi="Wingdings" w:hint="default"/>
+      </w:rPr>
+    </w:lvl>
+    <w:lvl w:ilvl="6" w:tplc="0C0A0001" w:tentative="1">
+      <w:start w:val="1"/>
+      <w:numFmt w:val="bullet"/>
+      <w:lvlText w:val=""/>
+      <w:lvlJc w:val="left"/>
+      <w:pPr>
+        <w:ind w:left="5040" w:hanging="360"/>
+      </w:pPr>
+      <w:rPr>
+        <w:rFonts w:ascii="Symbol" w:hAnsi="Symbol" w:hint="default"/>
+      </w:rPr>
+    </w:lvl>
+    <w:lvl w:ilvl="7" w:tplc="0C0A0003" w:tentative="1">
+      <w:start w:val="1"/>
+      <w:numFmt w:val="bullet"/>
+      <w:lvlText w:val="o"/>
+      <w:lvlJc w:val="left"/>
+      <w:pPr>
+        <w:ind w:left="5760" w:hanging="360"/>
+      </w:pPr>
+      <w:rPr>
+        <w:rFonts w:ascii="Courier New" w:hAnsi="Courier New" w:cs="Courier New" w:hint="default"/>
+      </w:rPr>
+    </w:lvl>
+    <w:lvl w:ilvl="8" w:tplc="0C0A0005" w:tentative="1">
+      <w:start w:val="1"/>
+      <w:numFmt w:val="bullet"/>
+      <w:lvlText w:val=""/>
+      <w:lvlJc w:val="left"/>
+      <w:pPr>
+        <w:ind w:left="6480" w:hanging="360"/>
+      </w:pPr>
+      <w:rPr>
+        <w:rFonts w:ascii="Wingdings" w:hAnsi="Wingdings" w:hint="default"/>
+      </w:rPr>
+    </w:lvl>
+  </w:abstractNum>
+  <w:abstractNum w:abstractNumId="5" w15:restartNumberingAfterBreak="0">
+    <w:nsid w:val="36C26737"/>
+    <w:multiLevelType w:val="multilevel"/>
+    <w:tmpl w:val="EA66F7BE"/>
+    <w:lvl w:ilvl="0">
+      <w:start w:val="3"/>
+      <w:numFmt w:val="decimal"/>
+      <w:lvlText w:val="%1"/>
+      <w:lvlJc w:val="left"/>
+      <w:pPr>
+        <w:ind w:left="420" w:hanging="420"/>
+      </w:pPr>
+      <w:rPr>
+        <w:rFonts w:hint="default"/>
+      </w:rPr>
+    </w:lvl>
+    <w:lvl w:ilvl="1">
+      <w:start w:val="1"/>
+      <w:numFmt w:val="decimal"/>
+      <w:lvlText w:val="%1.%2"/>
+      <w:lvlJc w:val="left"/>
+      <w:pPr>
+        <w:ind w:left="1287" w:hanging="720"/>
+      </w:pPr>
+      <w:rPr>
+        <w:rFonts w:hint="default"/>
+      </w:rPr>
+    </w:lvl>
+    <w:lvl w:ilvl="2">
+      <w:start w:val="1"/>
+      <w:numFmt w:val="decimal"/>
+      <w:lvlText w:val="%1.%2.%3"/>
+      <w:lvlJc w:val="left"/>
+      <w:pPr>
+        <w:ind w:left="3010" w:hanging="720"/>
+      </w:pPr>
+      <w:rPr>
+        <w:rFonts w:hint="default"/>
+      </w:rPr>
+    </w:lvl>
+    <w:lvl w:ilvl="3">
+      <w:start w:val="1"/>
+      <w:numFmt w:val="decimal"/>
+      <w:lvlText w:val="%1.%2.%3.%4"/>
+      <w:lvlJc w:val="left"/>
+      <w:pPr>
+        <w:ind w:left="4515" w:hanging="1080"/>
+      </w:pPr>
+      <w:rPr>
+        <w:rFonts w:hint="default"/>
+      </w:rPr>
+    </w:lvl>
+    <w:lvl w:ilvl="4">
+      <w:start w:val="1"/>
+      <w:numFmt w:val="decimal"/>
+      <w:lvlText w:val="%1.%2.%3.%4.%5"/>
+      <w:lvlJc w:val="left"/>
+      <w:pPr>
+        <w:ind w:left="6020" w:hanging="1440"/>
+      </w:pPr>
+      <w:rPr>
+        <w:rFonts w:hint="default"/>
+      </w:rPr>
+    </w:lvl>
+    <w:lvl w:ilvl="5">
+      <w:start w:val="1"/>
+      <w:numFmt w:val="decimal"/>
+      <w:lvlText w:val="%1.%2.%3.%4.%5.%6"/>
+      <w:lvlJc w:val="left"/>
+      <w:pPr>
+        <w:ind w:left="7165" w:hanging="1440"/>
+      </w:pPr>
+      <w:rPr>
+        <w:rFonts w:hint="default"/>
+      </w:rPr>
+    </w:lvl>
+    <w:lvl w:ilvl="6">
+      <w:start w:val="1"/>
+      <w:numFmt w:val="decimal"/>
+      <w:lvlText w:val="%1.%2.%3.%4.%5.%6.%7"/>
+      <w:lvlJc w:val="left"/>
+      <w:pPr>
+        <w:ind w:left="8670" w:hanging="1800"/>
+      </w:pPr>
+      <w:rPr>
+        <w:rFonts w:hint="default"/>
+      </w:rPr>
+    </w:lvl>
+    <w:lvl w:ilvl="7">
+      <w:start w:val="1"/>
+      <w:numFmt w:val="decimal"/>
+      <w:lvlText w:val="%1.%2.%3.%4.%5.%6.%7.%8"/>
+      <w:lvlJc w:val="left"/>
+      <w:pPr>
+        <w:ind w:left="10175" w:hanging="2160"/>
+      </w:pPr>
+      <w:rPr>
+        <w:rFonts w:hint="default"/>
+      </w:rPr>
+    </w:lvl>
+    <w:lvl w:ilvl="8">
+      <w:start w:val="1"/>
+      <w:numFmt w:val="decimal"/>
+      <w:lvlText w:val="%1.%2.%3.%4.%5.%6.%7.%8.%9"/>
+      <w:lvlJc w:val="left"/>
+      <w:pPr>
+        <w:ind w:left="11320" w:hanging="2160"/>
+      </w:pPr>
+      <w:rPr>
+        <w:rFonts w:hint="default"/>
+      </w:rPr>
+    </w:lvl>
+  </w:abstractNum>
+  <w:abstractNum w:abstractNumId="6" w15:restartNumberingAfterBreak="0">
+    <w:nsid w:val="42ED3DDC"/>
+    <w:multiLevelType w:val="multilevel"/>
+    <w:tmpl w:val="A0DEEA66"/>
+    <w:lvl w:ilvl="0">
+      <w:start w:val="3"/>
+      <w:numFmt w:val="decimal"/>
+      <w:lvlText w:val="%1"/>
+      <w:lvlJc w:val="left"/>
+      <w:pPr>
+        <w:ind w:left="420" w:hanging="420"/>
+      </w:pPr>
+      <w:rPr>
+        <w:rFonts w:hint="default"/>
+      </w:rPr>
+    </w:lvl>
+    <w:lvl w:ilvl="1">
+      <w:start w:val="1"/>
+      <w:numFmt w:val="decimal"/>
+      <w:lvlText w:val="%1.%2"/>
+      <w:lvlJc w:val="left"/>
+      <w:pPr>
+        <w:ind w:left="1145" w:hanging="720"/>
+      </w:pPr>
+      <w:rPr>
+        <w:rFonts w:hint="default"/>
+      </w:rPr>
+    </w:lvl>
+    <w:lvl w:ilvl="2">
+      <w:start w:val="1"/>
+      <w:numFmt w:val="decimal"/>
+      <w:lvlText w:val="%1.%2.%3"/>
+      <w:lvlJc w:val="left"/>
+      <w:pPr>
+        <w:ind w:left="1570" w:hanging="720"/>
+      </w:pPr>
+      <w:rPr>
+        <w:rFonts w:hint="default"/>
+      </w:rPr>
+    </w:lvl>
+    <w:lvl w:ilvl="3">
+      <w:start w:val="1"/>
+      <w:numFmt w:val="decimal"/>
+      <w:lvlText w:val="%1.%2.%3.%4"/>
+      <w:lvlJc w:val="left"/>
+      <w:pPr>
+        <w:ind w:left="2355" w:hanging="1080"/>
+      </w:pPr>
+      <w:rPr>
+        <w:rFonts w:hint="default"/>
+      </w:rPr>
+    </w:lvl>
+    <w:lvl w:ilvl="4">
+      <w:start w:val="1"/>
+      <w:numFmt w:val="decimal"/>
+      <w:lvlText w:val="%1.%2.%3.%4.%5"/>
+      <w:lvlJc w:val="left"/>
+      <w:pPr>
+        <w:ind w:left="3140" w:hanging="1440"/>
+      </w:pPr>
+      <w:rPr>
+        <w:rFonts w:hint="default"/>
+      </w:rPr>
+    </w:lvl>
+    <w:lvl w:ilvl="5">
+      <w:start w:val="1"/>
+      <w:numFmt w:val="decimal"/>
+      <w:lvlText w:val="%1.%2.%3.%4.%5.%6"/>
+      <w:lvlJc w:val="left"/>
+      <w:pPr>
+        <w:ind w:left="3565" w:hanging="1440"/>
+      </w:pPr>
+      <w:rPr>
+        <w:rFonts w:hint="default"/>
+      </w:rPr>
+    </w:lvl>
+    <w:lvl w:ilvl="6">
+      <w:start w:val="1"/>
+      <w:numFmt w:val="decimal"/>
+      <w:lvlText w:val="%1.%2.%3.%4.%5.%6.%7"/>
+      <w:lvlJc w:val="left"/>
+      <w:pPr>
+        <w:ind w:left="4350" w:hanging="1800"/>
+      </w:pPr>
+      <w:rPr>
+        <w:rFonts w:hint="default"/>
+      </w:rPr>
+    </w:lvl>
+    <w:lvl w:ilvl="7">
+      <w:start w:val="1"/>
+      <w:numFmt w:val="decimal"/>
+      <w:lvlText w:val="%1.%2.%3.%4.%5.%6.%7.%8"/>
+      <w:lvlJc w:val="left"/>
+      <w:pPr>
+        <w:ind w:left="5135" w:hanging="2160"/>
+      </w:pPr>
+      <w:rPr>
+        <w:rFonts w:hint="default"/>
+      </w:rPr>
+    </w:lvl>
+    <w:lvl w:ilvl="8">
+      <w:start w:val="1"/>
+      <w:numFmt w:val="decimal"/>
+      <w:lvlText w:val="%1.%2.%3.%4.%5.%6.%7.%8.%9"/>
+      <w:lvlJc w:val="left"/>
+      <w:pPr>
+        <w:ind w:left="5560" w:hanging="2160"/>
+      </w:pPr>
+      <w:rPr>
+        <w:rFonts w:hint="default"/>
+      </w:rPr>
+    </w:lvl>
+  </w:abstractNum>
+  <w:abstractNum w:abstractNumId="7" w15:restartNumberingAfterBreak="0">
     <w:nsid w:val="62B2222D"/>
     <w:multiLevelType w:val="multilevel"/>
     <w:tmpl w:val="8A9ABD2E"/>
@@ -2088,17 +4182,145 @@
       </w:rPr>
     </w:lvl>
   </w:abstractNum>
+  <w:abstractNum w:abstractNumId="8" w15:restartNumberingAfterBreak="0">
+    <w:nsid w:val="780E11E1"/>
+    <w:multiLevelType w:val="multilevel"/>
+    <w:tmpl w:val="3118BE9C"/>
+    <w:lvl w:ilvl="0">
+      <w:start w:val="4"/>
+      <w:numFmt w:val="decimal"/>
+      <w:lvlText w:val="%1"/>
+      <w:lvlJc w:val="left"/>
+      <w:pPr>
+        <w:ind w:left="420" w:hanging="420"/>
+      </w:pPr>
+      <w:rPr>
+        <w:rFonts w:hint="default"/>
+      </w:rPr>
+    </w:lvl>
+    <w:lvl w:ilvl="1">
+      <w:start w:val="1"/>
+      <w:numFmt w:val="decimal"/>
+      <w:lvlText w:val="%1.%2"/>
+      <w:lvlJc w:val="left"/>
+      <w:pPr>
+        <w:ind w:left="1145" w:hanging="720"/>
+      </w:pPr>
+      <w:rPr>
+        <w:rFonts w:hint="default"/>
+      </w:rPr>
+    </w:lvl>
+    <w:lvl w:ilvl="2">
+      <w:start w:val="1"/>
+      <w:numFmt w:val="decimal"/>
+      <w:lvlText w:val="%1.%2.%3"/>
+      <w:lvlJc w:val="left"/>
+      <w:pPr>
+        <w:ind w:left="1570" w:hanging="720"/>
+      </w:pPr>
+      <w:rPr>
+        <w:rFonts w:hint="default"/>
+      </w:rPr>
+    </w:lvl>
+    <w:lvl w:ilvl="3">
+      <w:start w:val="1"/>
+      <w:numFmt w:val="decimal"/>
+      <w:lvlText w:val="%1.%2.%3.%4"/>
+      <w:lvlJc w:val="left"/>
+      <w:pPr>
+        <w:ind w:left="2355" w:hanging="1080"/>
+      </w:pPr>
+      <w:rPr>
+        <w:rFonts w:hint="default"/>
+      </w:rPr>
+    </w:lvl>
+    <w:lvl w:ilvl="4">
+      <w:start w:val="1"/>
+      <w:numFmt w:val="decimal"/>
+      <w:lvlText w:val="%1.%2.%3.%4.%5"/>
+      <w:lvlJc w:val="left"/>
+      <w:pPr>
+        <w:ind w:left="3140" w:hanging="1440"/>
+      </w:pPr>
+      <w:rPr>
+        <w:rFonts w:hint="default"/>
+      </w:rPr>
+    </w:lvl>
+    <w:lvl w:ilvl="5">
+      <w:start w:val="1"/>
+      <w:numFmt w:val="decimal"/>
+      <w:lvlText w:val="%1.%2.%3.%4.%5.%6"/>
+      <w:lvlJc w:val="left"/>
+      <w:pPr>
+        <w:ind w:left="3565" w:hanging="1440"/>
+      </w:pPr>
+      <w:rPr>
+        <w:rFonts w:hint="default"/>
+      </w:rPr>
+    </w:lvl>
+    <w:lvl w:ilvl="6">
+      <w:start w:val="1"/>
+      <w:numFmt w:val="decimal"/>
+      <w:lvlText w:val="%1.%2.%3.%4.%5.%6.%7"/>
+      <w:lvlJc w:val="left"/>
+      <w:pPr>
+        <w:ind w:left="4350" w:hanging="1800"/>
+      </w:pPr>
+      <w:rPr>
+        <w:rFonts w:hint="default"/>
+      </w:rPr>
+    </w:lvl>
+    <w:lvl w:ilvl="7">
+      <w:start w:val="1"/>
+      <w:numFmt w:val="decimal"/>
+      <w:lvlText w:val="%1.%2.%3.%4.%5.%6.%7.%8"/>
+      <w:lvlJc w:val="left"/>
+      <w:pPr>
+        <w:ind w:left="5135" w:hanging="2160"/>
+      </w:pPr>
+      <w:rPr>
+        <w:rFonts w:hint="default"/>
+      </w:rPr>
+    </w:lvl>
+    <w:lvl w:ilvl="8">
+      <w:start w:val="1"/>
+      <w:numFmt w:val="decimal"/>
+      <w:lvlText w:val="%1.%2.%3.%4.%5.%6.%7.%8.%9"/>
+      <w:lvlJc w:val="left"/>
+      <w:pPr>
+        <w:ind w:left="5560" w:hanging="2160"/>
+      </w:pPr>
+      <w:rPr>
+        <w:rFonts w:hint="default"/>
+      </w:rPr>
+    </w:lvl>
+  </w:abstractNum>
   <w:num w:numId="1" w16cid:durableId="1293436711">
-    <w:abstractNumId w:val="2"/>
+    <w:abstractNumId w:val="3"/>
   </w:num>
   <w:num w:numId="2" w16cid:durableId="40401401">
-    <w:abstractNumId w:val="1"/>
+    <w:abstractNumId w:val="2"/>
   </w:num>
   <w:num w:numId="3" w16cid:durableId="385878149">
     <w:abstractNumId w:val="0"/>
   </w:num>
   <w:num w:numId="4" w16cid:durableId="332488384">
-    <w:abstractNumId w:val="3"/>
+    <w:abstractNumId w:val="7"/>
+  </w:num>
+  <w:num w:numId="5" w16cid:durableId="308368567">
+    <w:abstractNumId w:val="1"/>
+  </w:num>
+  <w:num w:numId="6" w16cid:durableId="1834367916">
+    <w:abstractNumId w:val="5"/>
+  </w:num>
+  <w:num w:numId="7" w16cid:durableId="1683586610">
+    <w:abstractNumId w:val="6"/>
+  </w:num>
+  <w:num w:numId="8" w16cid:durableId="1696226898">
+    <w:abstractNumId w:val="4"/>
+  </w:num>
+  <w:num w:numId="9" w16cid:durableId="114837443">
+    <w:abstractNumId w:val="8"/>
   </w:num>
 </w:numbering>
 </file>
@@ -3109,10 +5331,14 @@
     <w:autoRedefine/>
     <w:uiPriority w:val="39"/>
     <w:unhideWhenUsed/>
-    <w:rsid w:val="00D36D5D"/>
+    <w:rsid w:val="00104D2D"/>
     <w:pPr>
+      <w:tabs>
+        <w:tab w:val="left" w:pos="960"/>
+        <w:tab w:val="right" w:leader="dot" w:pos="8494"/>
+      </w:tabs>
       <w:spacing w:after="100"/>
-      <w:ind w:left="240"/>
+      <w:ind w:left="238"/>
     </w:pPr>
   </w:style>
   <w:style w:type="paragraph" w:styleId="TDC3">

</xml_diff>